<commit_message>
clarifying out of scope sections ACS_CDD_DIO
</commit_message>
<xml_diff>
--- a/Workspace/Design/ACS_CDD_DIO.docx
+++ b/Workspace/Design/ACS_CDD_DIO.docx
@@ -55,17 +55,7 @@
           <w:color w:val="000000"/>
           <w:sz w:val="40"/>
         </w:rPr>
-        <w:t xml:space="preserve">                                     </w:t>
-      </w:r>
-      <w:bookmarkStart w:id="0" w:name="_GoBack"/>
-      <w:bookmarkEnd w:id="0"/>
-      <w:r>
-        <w:rPr>
-          <w:rFonts w:cs="Arial"/>
-          <w:color w:val="000000"/>
-          <w:sz w:val="40"/>
-        </w:rPr>
-        <w:t>For</w:t>
+        <w:t xml:space="preserve">                                     For</w:t>
       </w:r>
     </w:p>
     <w:p>
@@ -1037,10 +1027,10 @@
           <w:color w:val="000000"/>
         </w:rPr>
       </w:pPr>
-      <w:bookmarkStart w:id="1" w:name="_Toc511569501"/>
-      <w:bookmarkStart w:id="2" w:name="_Toc441230971"/>
+      <w:bookmarkStart w:id="0" w:name="_Toc511569501"/>
+      <w:bookmarkStart w:id="1" w:name="_Toc441230971"/>
+      <w:bookmarkEnd w:id="0"/>
       <w:bookmarkEnd w:id="1"/>
-      <w:bookmarkEnd w:id="2"/>
       <w:r>
         <w:rPr>
           <w:rFonts w:ascii="Arial" w:hAnsi="Arial" w:cs="Arial"/>
@@ -2094,7 +2084,7 @@
         </w:numPr>
         <w:spacing w:before="280" w:after="80"/>
       </w:pPr>
-      <w:bookmarkStart w:id="3" w:name="_Toc511569502"/>
+      <w:bookmarkStart w:id="2" w:name="_Toc511569502"/>
       <w:r>
         <w:rPr>
           <w:rFonts w:ascii="Times New Roman" w:hAnsi="Times New Roman"/>
@@ -2106,7 +2096,7 @@
         <w:lastRenderedPageBreak/>
         <w:t xml:space="preserve">1. </w:t>
       </w:r>
-      <w:bookmarkEnd w:id="3"/>
+      <w:bookmarkEnd w:id="2"/>
       <w:r>
         <w:rPr>
           <w:rFonts w:ascii="Times New Roman" w:eastAsia="Arial" w:hAnsi="Times New Roman"/>
@@ -2151,8 +2141,8 @@
           <w:lang w:val="en"/>
         </w:rPr>
       </w:pPr>
-      <w:bookmarkStart w:id="4" w:name="_Toc511569503"/>
-      <w:bookmarkEnd w:id="4"/>
+      <w:bookmarkStart w:id="3" w:name="_Toc511569503"/>
+      <w:bookmarkEnd w:id="3"/>
       <w:r>
         <w:rPr>
           <w:rFonts w:ascii="Arial" w:eastAsia="Arial" w:hAnsi="Arial" w:cs="Arial"/>
@@ -2171,31 +2161,7 @@
       </w:pPr>
       <w:r>
         <w:tab/>
-        <w:t>DIO Driver is a driver to deal with the input output ports in the microc</w:t>
-      </w:r>
-      <w:r>
-        <w:t>ontroller support two functions</w:t>
-      </w:r>
-      <w:r>
-        <w:t>,</w:t>
-      </w:r>
-      <w:r>
-        <w:t xml:space="preserve"> </w:t>
-      </w:r>
-      <w:r>
-        <w:t xml:space="preserve">DIO_writePin to write </w:t>
-      </w:r>
-      <w:r>
-        <w:t xml:space="preserve">0 or 1 to micro controller’s </w:t>
-      </w:r>
-      <w:r>
-        <w:t xml:space="preserve">pins, And </w:t>
-      </w:r>
-      <w:r>
-        <w:t xml:space="preserve">DIO_ReadPin to read 0 or 1 from micro controller’s </w:t>
-      </w:r>
-      <w:r>
-        <w:t>pins.</w:t>
+        <w:t>DIO Driver is a driver to deal with the input output ports in the microcontroller support two functions, DIO_writePin to write 0 or 1 to micro controller’s pins, And DIO_ReadPin to read 0 or 1 from micro controller’s pins.</w:t>
       </w:r>
     </w:p>
     <w:p/>
@@ -2220,8 +2186,8 @@
         </w:rPr>
         <w:t xml:space="preserve"> </w:t>
       </w:r>
-      <w:bookmarkStart w:id="5" w:name="_Toc511569504"/>
-      <w:bookmarkEnd w:id="5"/>
+      <w:bookmarkStart w:id="4" w:name="_Toc511569504"/>
+      <w:bookmarkEnd w:id="4"/>
       <w:r>
         <w:rPr>
           <w:rFonts w:ascii="Arial" w:eastAsia="Arial" w:hAnsi="Arial" w:cs="Arial"/>
@@ -2283,576 +2249,101 @@
       </w:pPr>
       <w:r>
         <w:rPr>
-          <w:rFonts w:ascii="Arial" w:eastAsia="Arial" w:hAnsi="Arial" w:cs="Arial"/>
-          <w:bCs/>
           <w:noProof/>
-          <w:color w:val="000000"/>
-          <w:sz w:val="32"/>
-          <w:szCs w:val="32"/>
-        </w:rPr>
-        <mc:AlternateContent>
-          <mc:Choice Requires="wpg">
-            <w:drawing>
-              <wp:anchor distT="0" distB="0" distL="0" distR="0" simplePos="0" relativeHeight="2" behindDoc="0" locked="0" layoutInCell="1" allowOverlap="1">
-                <wp:simplePos x="0" y="0"/>
-                <wp:positionH relativeFrom="column">
-                  <wp:posOffset>742715</wp:posOffset>
-                </wp:positionH>
-                <wp:positionV relativeFrom="paragraph">
-                  <wp:posOffset>93980</wp:posOffset>
-                </wp:positionV>
-                <wp:extent cx="5291690" cy="2229840"/>
-                <wp:effectExtent l="0" t="0" r="4445" b="0"/>
-                <wp:wrapNone/>
-                <wp:docPr id="1" name="Shape1"/>
-                <wp:cNvGraphicFramePr/>
-                <a:graphic xmlns:a="http://schemas.openxmlformats.org/drawingml/2006/main">
-                  <a:graphicData uri="http://schemas.microsoft.com/office/word/2010/wordprocessingGroup">
-                    <wpg:wgp>
-                      <wpg:cNvGrpSpPr/>
-                      <wpg:grpSpPr>
-                        <a:xfrm>
-                          <a:off x="0" y="0"/>
-                          <a:ext cx="5291690" cy="2229840"/>
-                          <a:chOff x="260750" y="0"/>
-                          <a:chExt cx="5291690" cy="2229840"/>
-                        </a:xfrm>
-                      </wpg:grpSpPr>
-                      <wps:wsp>
-                        <wps:cNvPr id="2" name="مستطيل 2"/>
-                        <wps:cNvSpPr/>
-                        <wps:spPr>
-                          <a:xfrm>
-                            <a:off x="2187720" y="1346040"/>
-                            <a:ext cx="2818800" cy="883800"/>
-                          </a:xfrm>
-                          <a:prstGeom prst="rect">
-                            <a:avLst/>
-                          </a:prstGeom>
-                          <a:solidFill>
-                            <a:srgbClr val="EEEEEE"/>
-                          </a:solidFill>
-                          <a:ln>
-                            <a:solidFill>
-                              <a:srgbClr val="3465A4"/>
-                            </a:solidFill>
-                          </a:ln>
-                        </wps:spPr>
-                        <wps:style>
-                          <a:lnRef idx="0">
-                            <a:scrgbClr r="0" g="0" b="0"/>
-                          </a:lnRef>
-                          <a:fillRef idx="0">
-                            <a:scrgbClr r="0" g="0" b="0"/>
-                          </a:fillRef>
-                          <a:effectRef idx="0">
-                            <a:scrgbClr r="0" g="0" b="0"/>
-                          </a:effectRef>
-                          <a:fontRef idx="minor"/>
-                        </wps:style>
-                        <wps:txbx>
-                          <w:txbxContent>
-                            <w:p>
-                              <w:pPr>
-                                <w:spacing w:line="240" w:lineRule="auto"/>
-                                <w:jc w:val="center"/>
-                              </w:pPr>
-                              <w:r>
-                                <w:rPr>
-                                  <w:rFonts w:ascii="Liberation Sans" w:eastAsia="Noto Sans CJK SC Regular" w:hAnsi="Liberation Sans" w:cs="FreeSans"/>
-                                  <w:sz w:val="36"/>
-                                  <w:szCs w:val="36"/>
-                                </w:rPr>
-                                <w:t>DIO</w:t>
-                              </w:r>
-                            </w:p>
-                          </w:txbxContent>
-                        </wps:txbx>
-                        <wps:bodyPr lIns="90000" tIns="45000" rIns="90000" bIns="45000" anchor="ctr">
-                          <a:noAutofit/>
-                        </wps:bodyPr>
-                      </wps:wsp>
-                      <wps:wsp>
-                        <wps:cNvPr id="3" name="مستطيل 3"/>
-                        <wps:cNvSpPr/>
-                        <wps:spPr>
-                          <a:xfrm>
-                            <a:off x="1598400" y="0"/>
-                            <a:ext cx="1809000" cy="714960"/>
-                          </a:xfrm>
-                          <a:prstGeom prst="rect">
-                            <a:avLst/>
-                          </a:prstGeom>
-                          <a:solidFill>
-                            <a:srgbClr val="EEEEEE"/>
-                          </a:solidFill>
-                          <a:ln>
-                            <a:solidFill>
-                              <a:srgbClr val="3465A4"/>
-                            </a:solidFill>
-                          </a:ln>
-                        </wps:spPr>
-                        <wps:style>
-                          <a:lnRef idx="0">
-                            <a:scrgbClr r="0" g="0" b="0"/>
-                          </a:lnRef>
-                          <a:fillRef idx="0">
-                            <a:scrgbClr r="0" g="0" b="0"/>
-                          </a:fillRef>
-                          <a:effectRef idx="0">
-                            <a:scrgbClr r="0" g="0" b="0"/>
-                          </a:effectRef>
-                          <a:fontRef idx="minor"/>
-                        </wps:style>
-                        <wps:txbx>
-                          <w:txbxContent>
-                            <w:p>
-                              <w:pPr>
-                                <w:spacing w:line="240" w:lineRule="auto"/>
-                                <w:jc w:val="center"/>
-                              </w:pPr>
-                              <w:r>
-                                <w:rPr>
-                                  <w:rFonts w:ascii="Liberation Sans" w:eastAsia="Noto Sans CJK SC Regular" w:hAnsi="Liberation Sans" w:cs="FreeSans"/>
-                                  <w:sz w:val="36"/>
-                                  <w:szCs w:val="36"/>
-                                </w:rPr>
-                                <w:t>DIO_WritePin</w:t>
-                              </w:r>
-                              <w:r>
-                                <w:rPr>
-                                  <w:rFonts w:ascii="Liberation Sans" w:eastAsia="Noto Sans CJK SC Regular" w:hAnsi="Liberation Sans" w:cs="FreeSans"/>
-                                  <w:sz w:val="36"/>
-                                  <w:szCs w:val="36"/>
-                                </w:rPr>
-                                <w:t>( )</w:t>
-                              </w:r>
-                            </w:p>
-                          </w:txbxContent>
-                        </wps:txbx>
-                        <wps:bodyPr lIns="90000" tIns="45000" rIns="90000" bIns="45000" anchor="ctr">
-                          <a:noAutofit/>
-                        </wps:bodyPr>
-                      </wps:wsp>
-                      <wps:wsp>
-                        <wps:cNvPr id="4" name="مستطيل 4"/>
-                        <wps:cNvSpPr/>
-                        <wps:spPr>
-                          <a:xfrm>
-                            <a:off x="3638550" y="0"/>
-                            <a:ext cx="1913890" cy="714960"/>
-                          </a:xfrm>
-                          <a:prstGeom prst="rect">
-                            <a:avLst/>
-                          </a:prstGeom>
-                          <a:solidFill>
-                            <a:srgbClr val="EEEEEE"/>
-                          </a:solidFill>
-                          <a:ln>
-                            <a:solidFill>
-                              <a:srgbClr val="3465A4"/>
-                            </a:solidFill>
-                          </a:ln>
-                        </wps:spPr>
-                        <wps:style>
-                          <a:lnRef idx="0">
-                            <a:scrgbClr r="0" g="0" b="0"/>
-                          </a:lnRef>
-                          <a:fillRef idx="0">
-                            <a:scrgbClr r="0" g="0" b="0"/>
-                          </a:fillRef>
-                          <a:effectRef idx="0">
-                            <a:scrgbClr r="0" g="0" b="0"/>
-                          </a:effectRef>
-                          <a:fontRef idx="minor"/>
-                        </wps:style>
-                        <wps:txbx>
-                          <w:txbxContent>
-                            <w:p>
-                              <w:pPr>
-                                <w:spacing w:line="240" w:lineRule="auto"/>
-                                <w:jc w:val="center"/>
-                              </w:pPr>
-                              <w:r>
-                                <w:rPr>
-                                  <w:rFonts w:ascii="Liberation Sans" w:eastAsia="Noto Sans CJK SC Regular" w:hAnsi="Liberation Sans" w:cs="FreeSans"/>
-                                  <w:sz w:val="36"/>
-                                  <w:szCs w:val="36"/>
-                                </w:rPr>
-                                <w:t>DIO_ReadPin( )</w:t>
-                              </w:r>
-                            </w:p>
-                          </w:txbxContent>
-                        </wps:txbx>
-                        <wps:bodyPr lIns="90000" tIns="45000" rIns="90000" bIns="45000" anchor="ctr">
-                          <a:noAutofit/>
-                        </wps:bodyPr>
-                      </wps:wsp>
-                      <wps:wsp>
-                        <wps:cNvPr id="5" name="شكل حر 5"/>
-                        <wps:cNvSpPr/>
-                        <wps:spPr>
-                          <a:xfrm rot="16200000">
-                            <a:off x="1745640" y="1483065"/>
-                            <a:ext cx="252000" cy="631080"/>
-                          </a:xfrm>
-                          <a:custGeom>
-                            <a:avLst/>
-                            <a:gdLst/>
-                            <a:ahLst/>
-                            <a:cxnLst/>
-                            <a:rect l="0" t="0" r="r" b="b"/>
-                            <a:pathLst>
-                              <a:path w="399" h="996">
-                                <a:moveTo>
-                                  <a:pt x="99" y="0"/>
-                                </a:moveTo>
-                                <a:lnTo>
-                                  <a:pt x="99" y="746"/>
-                                </a:lnTo>
-                                <a:lnTo>
-                                  <a:pt x="0" y="746"/>
-                                </a:lnTo>
-                                <a:lnTo>
-                                  <a:pt x="199" y="995"/>
-                                </a:lnTo>
-                                <a:lnTo>
-                                  <a:pt x="398" y="746"/>
-                                </a:lnTo>
-                                <a:lnTo>
-                                  <a:pt x="298" y="746"/>
-                                </a:lnTo>
-                                <a:lnTo>
-                                  <a:pt x="298" y="0"/>
-                                </a:lnTo>
-                                <a:lnTo>
-                                  <a:pt x="99" y="0"/>
-                                </a:lnTo>
-                              </a:path>
-                            </a:pathLst>
-                          </a:custGeom>
-                          <a:solidFill>
-                            <a:srgbClr val="729FCF"/>
-                          </a:solidFill>
-                          <a:ln>
-                            <a:solidFill>
-                              <a:srgbClr val="3465A4"/>
-                            </a:solidFill>
-                          </a:ln>
-                        </wps:spPr>
-                        <wps:style>
-                          <a:lnRef idx="0">
-                            <a:scrgbClr r="0" g="0" b="0"/>
-                          </a:lnRef>
-                          <a:fillRef idx="0">
-                            <a:scrgbClr r="0" g="0" b="0"/>
-                          </a:fillRef>
-                          <a:effectRef idx="0">
-                            <a:scrgbClr r="0" g="0" b="0"/>
-                          </a:effectRef>
-                          <a:fontRef idx="minor"/>
-                        </wps:style>
-                        <wps:bodyPr/>
-                      </wps:wsp>
-                      <wps:wsp>
-                        <wps:cNvPr id="6" name="شكل حر 6"/>
-                        <wps:cNvSpPr/>
-                        <wps:spPr>
-                          <a:xfrm>
-                            <a:off x="4543560" y="714960"/>
-                            <a:ext cx="252000" cy="631080"/>
-                          </a:xfrm>
-                          <a:custGeom>
-                            <a:avLst/>
-                            <a:gdLst/>
-                            <a:ahLst/>
-                            <a:cxnLst/>
-                            <a:rect l="0" t="0" r="r" b="b"/>
-                            <a:pathLst>
-                              <a:path w="399" h="996">
-                                <a:moveTo>
-                                  <a:pt x="99" y="0"/>
-                                </a:moveTo>
-                                <a:lnTo>
-                                  <a:pt x="99" y="746"/>
-                                </a:lnTo>
-                                <a:lnTo>
-                                  <a:pt x="0" y="746"/>
-                                </a:lnTo>
-                                <a:lnTo>
-                                  <a:pt x="199" y="995"/>
-                                </a:lnTo>
-                                <a:lnTo>
-                                  <a:pt x="398" y="746"/>
-                                </a:lnTo>
-                                <a:lnTo>
-                                  <a:pt x="298" y="746"/>
-                                </a:lnTo>
-                                <a:lnTo>
-                                  <a:pt x="298" y="0"/>
-                                </a:lnTo>
-                                <a:lnTo>
-                                  <a:pt x="99" y="0"/>
-                                </a:lnTo>
-                              </a:path>
-                            </a:pathLst>
-                          </a:custGeom>
-                          <a:solidFill>
-                            <a:srgbClr val="729FCF"/>
-                          </a:solidFill>
-                          <a:ln>
-                            <a:solidFill>
-                              <a:srgbClr val="3465A4"/>
-                            </a:solidFill>
-                          </a:ln>
-                        </wps:spPr>
-                        <wps:style>
-                          <a:lnRef idx="0">
-                            <a:scrgbClr r="0" g="0" b="0"/>
-                          </a:lnRef>
-                          <a:fillRef idx="0">
-                            <a:scrgbClr r="0" g="0" b="0"/>
-                          </a:fillRef>
-                          <a:effectRef idx="0">
-                            <a:scrgbClr r="0" g="0" b="0"/>
-                          </a:effectRef>
-                          <a:fontRef idx="minor"/>
-                        </wps:style>
-                        <wps:bodyPr/>
-                      </wps:wsp>
-                      <wps:wsp>
-                        <wps:cNvPr id="7" name="مستطيل 7"/>
-                        <wps:cNvSpPr/>
-                        <wps:spPr>
-                          <a:xfrm>
-                            <a:off x="260750" y="1429072"/>
-                            <a:ext cx="1295400" cy="714960"/>
-                          </a:xfrm>
-                          <a:prstGeom prst="rect">
-                            <a:avLst/>
-                          </a:prstGeom>
-                          <a:solidFill>
-                            <a:srgbClr val="EEEEEE"/>
-                          </a:solidFill>
-                          <a:ln>
-                            <a:solidFill>
-                              <a:srgbClr val="3465A4"/>
-                            </a:solidFill>
-                          </a:ln>
-                        </wps:spPr>
-                        <wps:style>
-                          <a:lnRef idx="0">
-                            <a:scrgbClr r="0" g="0" b="0"/>
-                          </a:lnRef>
-                          <a:fillRef idx="0">
-                            <a:scrgbClr r="0" g="0" b="0"/>
-                          </a:fillRef>
-                          <a:effectRef idx="0">
-                            <a:scrgbClr r="0" g="0" b="0"/>
-                          </a:effectRef>
-                          <a:fontRef idx="minor"/>
-                        </wps:style>
-                        <wps:txbx>
-                          <w:txbxContent>
-                            <w:p>
-                              <w:pPr>
-                                <w:spacing w:line="240" w:lineRule="auto"/>
-                                <w:jc w:val="center"/>
-                              </w:pPr>
-                              <w:r>
-                                <w:rPr>
-                                  <w:rFonts w:ascii="Liberation Sans" w:eastAsia="Noto Sans CJK SC Regular" w:hAnsi="Liberation Sans" w:cs="FreeSans"/>
-                                  <w:sz w:val="36"/>
-                                  <w:szCs w:val="36"/>
-                                </w:rPr>
-                                <w:t>Init( )</w:t>
-                              </w:r>
-                            </w:p>
-                          </w:txbxContent>
-                        </wps:txbx>
-                        <wps:bodyPr lIns="90000" tIns="45000" rIns="90000" bIns="45000" anchor="ctr">
-                          <a:noAutofit/>
-                        </wps:bodyPr>
-                      </wps:wsp>
-                      <wps:wsp>
-                        <wps:cNvPr id="8" name="شكل حر 8"/>
-                        <wps:cNvSpPr/>
-                        <wps:spPr>
-                          <a:xfrm>
-                            <a:off x="2439720" y="714960"/>
-                            <a:ext cx="252720" cy="631080"/>
-                          </a:xfrm>
-                          <a:custGeom>
-                            <a:avLst/>
-                            <a:gdLst/>
-                            <a:ahLst/>
-                            <a:cxnLst/>
-                            <a:rect l="0" t="0" r="r" b="b"/>
-                            <a:pathLst>
-                              <a:path w="400" h="996">
-                                <a:moveTo>
-                                  <a:pt x="99" y="0"/>
-                                </a:moveTo>
-                                <a:lnTo>
-                                  <a:pt x="99" y="746"/>
-                                </a:lnTo>
-                                <a:lnTo>
-                                  <a:pt x="0" y="746"/>
-                                </a:lnTo>
-                                <a:lnTo>
-                                  <a:pt x="199" y="995"/>
-                                </a:lnTo>
-                                <a:lnTo>
-                                  <a:pt x="399" y="746"/>
-                                </a:lnTo>
-                                <a:lnTo>
-                                  <a:pt x="299" y="746"/>
-                                </a:lnTo>
-                                <a:lnTo>
-                                  <a:pt x="299" y="0"/>
-                                </a:lnTo>
-                                <a:lnTo>
-                                  <a:pt x="99" y="0"/>
-                                </a:lnTo>
-                              </a:path>
-                            </a:pathLst>
-                          </a:custGeom>
-                          <a:solidFill>
-                            <a:srgbClr val="729FCF"/>
-                          </a:solidFill>
-                          <a:ln>
-                            <a:solidFill>
-                              <a:srgbClr val="3465A4"/>
-                            </a:solidFill>
-                          </a:ln>
-                        </wps:spPr>
-                        <wps:style>
-                          <a:lnRef idx="0">
-                            <a:scrgbClr r="0" g="0" b="0"/>
-                          </a:lnRef>
-                          <a:fillRef idx="0">
-                            <a:scrgbClr r="0" g="0" b="0"/>
-                          </a:fillRef>
-                          <a:effectRef idx="0">
-                            <a:scrgbClr r="0" g="0" b="0"/>
-                          </a:effectRef>
-                          <a:fontRef idx="minor"/>
-                        </wps:style>
-                        <wps:bodyPr/>
-                      </wps:wsp>
-                    </wpg:wgp>
-                  </a:graphicData>
-                </a:graphic>
-                <wp14:sizeRelH relativeFrom="margin">
-                  <wp14:pctWidth>0</wp14:pctWidth>
-                </wp14:sizeRelH>
-              </wp:anchor>
-            </w:drawing>
-          </mc:Choice>
-          <mc:Fallback>
-            <w:pict>
-              <v:group id="Shape1" o:spid="_x0000_s1026" style="position:absolute;margin-left:58.5pt;margin-top:7.4pt;width:416.65pt;height:175.6pt;z-index:2;mso-wrap-distance-left:0;mso-wrap-distance-right:0;mso-width-relative:margin" coordorigin="2607" coordsize="52916,22298" o:gfxdata="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">
-                <v:rect id="مستطيل 2" o:spid="_x0000_s1027" style="position:absolute;left:21877;top:13460;width:28188;height:8838;visibility:visible;mso-wrap-style:square;v-text-anchor:middle" o:gfxdata="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" fillcolor="#eee" strokecolor="#3465a4">
-                  <v:textbox inset="2.5mm,1.25mm,2.5mm,1.25mm">
-                    <w:txbxContent>
-                      <w:p>
-                        <w:pPr>
-                          <w:spacing w:line="240" w:lineRule="auto"/>
-                          <w:jc w:val="center"/>
-                        </w:pPr>
-                        <w:r>
-                          <w:rPr>
-                            <w:rFonts w:ascii="Liberation Sans" w:eastAsia="Noto Sans CJK SC Regular" w:hAnsi="Liberation Sans" w:cs="FreeSans"/>
-                            <w:sz w:val="36"/>
-                            <w:szCs w:val="36"/>
-                          </w:rPr>
-                          <w:t>DIO</w:t>
-                        </w:r>
-                      </w:p>
-                    </w:txbxContent>
-                  </v:textbox>
-                </v:rect>
-                <v:rect id="مستطيل 3" o:spid="_x0000_s1028" style="position:absolute;left:15984;width:18090;height:7149;visibility:visible;mso-wrap-style:square;v-text-anchor:middle" o:gfxdata="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" fillcolor="#eee" strokecolor="#3465a4">
-                  <v:textbox inset="2.5mm,1.25mm,2.5mm,1.25mm">
-                    <w:txbxContent>
-                      <w:p>
-                        <w:pPr>
-                          <w:spacing w:line="240" w:lineRule="auto"/>
-                          <w:jc w:val="center"/>
-                        </w:pPr>
-                        <w:r>
-                          <w:rPr>
-                            <w:rFonts w:ascii="Liberation Sans" w:eastAsia="Noto Sans CJK SC Regular" w:hAnsi="Liberation Sans" w:cs="FreeSans"/>
-                            <w:sz w:val="36"/>
-                            <w:szCs w:val="36"/>
-                          </w:rPr>
-                          <w:t>DIO_WritePin</w:t>
-                        </w:r>
-                        <w:r>
-                          <w:rPr>
-                            <w:rFonts w:ascii="Liberation Sans" w:eastAsia="Noto Sans CJK SC Regular" w:hAnsi="Liberation Sans" w:cs="FreeSans"/>
-                            <w:sz w:val="36"/>
-                            <w:szCs w:val="36"/>
-                          </w:rPr>
-                          <w:t>( )</w:t>
-                        </w:r>
-                      </w:p>
-                    </w:txbxContent>
-                  </v:textbox>
-                </v:rect>
-                <v:rect id="مستطيل 4" o:spid="_x0000_s1029" style="position:absolute;left:36385;width:19139;height:7149;visibility:visible;mso-wrap-style:square;v-text-anchor:middle" o:gfxdata="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" fillcolor="#eee" strokecolor="#3465a4">
-                  <v:textbox inset="2.5mm,1.25mm,2.5mm,1.25mm">
-                    <w:txbxContent>
-                      <w:p>
-                        <w:pPr>
-                          <w:spacing w:line="240" w:lineRule="auto"/>
-                          <w:jc w:val="center"/>
-                        </w:pPr>
-                        <w:r>
-                          <w:rPr>
-                            <w:rFonts w:ascii="Liberation Sans" w:eastAsia="Noto Sans CJK SC Regular" w:hAnsi="Liberation Sans" w:cs="FreeSans"/>
-                            <w:sz w:val="36"/>
-                            <w:szCs w:val="36"/>
-                          </w:rPr>
-                          <w:t>DIO_ReadPin( )</w:t>
-                        </w:r>
-                      </w:p>
-                    </w:txbxContent>
-                  </v:textbox>
-                </v:rect>
-                <v:shape id="شكل حر 5" o:spid="_x0000_s1030" style="position:absolute;left:17456;top:14831;width:2520;height:6310;rotation:-90;visibility:visible;mso-wrap-style:square;v-text-anchor:top" coordsize="399,996" o:gfxdata="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" path="m99,r,746l,746,199,995,398,746r-100,l298,,99,e" fillcolor="#729fcf" strokecolor="#3465a4">
-                  <v:path arrowok="t"/>
-                </v:shape>
-                <v:shape id="شكل حر 6" o:spid="_x0000_s1031" style="position:absolute;left:45435;top:7149;width:2520;height:6311;visibility:visible;mso-wrap-style:square;v-text-anchor:top" coordsize="399,996" o:gfxdata="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" path="m99,r,746l,746,199,995,398,746r-100,l298,,99,e" fillcolor="#729fcf" strokecolor="#3465a4">
-                  <v:path arrowok="t"/>
-                </v:shape>
-                <v:rect id="مستطيل 7" o:spid="_x0000_s1032" style="position:absolute;left:2607;top:14290;width:12954;height:7150;visibility:visible;mso-wrap-style:square;v-text-anchor:middle" o:gfxdata="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" fillcolor="#eee" strokecolor="#3465a4">
-                  <v:textbox inset="2.5mm,1.25mm,2.5mm,1.25mm">
-                    <w:txbxContent>
-                      <w:p>
-                        <w:pPr>
-                          <w:spacing w:line="240" w:lineRule="auto"/>
-                          <w:jc w:val="center"/>
-                        </w:pPr>
-                        <w:r>
-                          <w:rPr>
-                            <w:rFonts w:ascii="Liberation Sans" w:eastAsia="Noto Sans CJK SC Regular" w:hAnsi="Liberation Sans" w:cs="FreeSans"/>
-                            <w:sz w:val="36"/>
-                            <w:szCs w:val="36"/>
-                          </w:rPr>
-                          <w:t>Init( )</w:t>
-                        </w:r>
-                      </w:p>
-                    </w:txbxContent>
-                  </v:textbox>
-                </v:rect>
-                <v:shape id="شكل حر 8" o:spid="_x0000_s1033" style="position:absolute;left:24397;top:7149;width:2527;height:6311;visibility:visible;mso-wrap-style:square;v-text-anchor:top" coordsize="400,996" o:gfxdata="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" path="m99,r,746l,746,199,995,399,746r-100,l299,,99,e" fillcolor="#729fcf" strokecolor="#3465a4">
-                  <v:path arrowok="t"/>
-                </v:shape>
-              </v:group>
-            </w:pict>
-          </mc:Fallback>
-        </mc:AlternateContent>
+        </w:rPr>
+        <w:pict>
+          <v:group id="Shape1" o:spid="_x0000_s1040" style="position:absolute;margin-left:58.5pt;margin-top:7.4pt;width:416.65pt;height:175.6pt;z-index:251659264;mso-wrap-distance-left:0;mso-wrap-distance-right:0;mso-width-relative:margin" coordorigin="2607" coordsize="52916,22298" o:gfxdata="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">
+            <v:rect id="مستطيل 2" o:spid="_x0000_s1041" style="position:absolute;left:21877;top:13460;width:28188;height:8838;visibility:visible;mso-wrap-style:square;v-text-anchor:middle" o:gfxdata="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" fillcolor="#eee" strokecolor="#3465a4">
+              <v:textbox inset="2.5mm,1.25mm,2.5mm,1.25mm">
+                <w:txbxContent>
+                  <w:p>
+                    <w:pPr>
+                      <w:spacing w:line="240" w:lineRule="auto"/>
+                      <w:jc w:val="center"/>
+                    </w:pPr>
+                    <w:r>
+                      <w:rPr>
+                        <w:rFonts w:ascii="Liberation Sans" w:eastAsia="Noto Sans CJK SC Regular" w:hAnsi="Liberation Sans" w:cs="FreeSans"/>
+                        <w:sz w:val="36"/>
+                        <w:szCs w:val="36"/>
+                      </w:rPr>
+                      <w:t>DIO</w:t>
+                    </w:r>
+                  </w:p>
+                </w:txbxContent>
+              </v:textbox>
+            </v:rect>
+            <v:rect id="مستطيل 3" o:spid="_x0000_s1042" style="position:absolute;left:15984;width:18090;height:7149;visibility:visible;mso-wrap-style:square;v-text-anchor:middle" o:gfxdata="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" fillcolor="#eee" strokecolor="#3465a4">
+              <v:textbox inset="2.5mm,1.25mm,2.5mm,1.25mm">
+                <w:txbxContent>
+                  <w:p>
+                    <w:pPr>
+                      <w:spacing w:line="240" w:lineRule="auto"/>
+                      <w:jc w:val="center"/>
+                    </w:pPr>
+                    <w:r>
+                      <w:rPr>
+                        <w:rFonts w:ascii="Liberation Sans" w:eastAsia="Noto Sans CJK SC Regular" w:hAnsi="Liberation Sans" w:cs="FreeSans"/>
+                        <w:sz w:val="36"/>
+                        <w:szCs w:val="36"/>
+                      </w:rPr>
+                      <w:t>DIO_WritePin( )</w:t>
+                    </w:r>
+                  </w:p>
+                </w:txbxContent>
+              </v:textbox>
+            </v:rect>
+            <v:rect id="مستطيل 4" o:spid="_x0000_s1043" style="position:absolute;left:36385;width:19139;height:7149;visibility:visible;mso-wrap-style:square;v-text-anchor:middle" o:gfxdata="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" fillcolor="#eee" strokecolor="#3465a4">
+              <v:textbox inset="2.5mm,1.25mm,2.5mm,1.25mm">
+                <w:txbxContent>
+                  <w:p>
+                    <w:pPr>
+                      <w:spacing w:line="240" w:lineRule="auto"/>
+                      <w:jc w:val="center"/>
+                    </w:pPr>
+                    <w:r>
+                      <w:rPr>
+                        <w:rFonts w:ascii="Liberation Sans" w:eastAsia="Noto Sans CJK SC Regular" w:hAnsi="Liberation Sans" w:cs="FreeSans"/>
+                        <w:sz w:val="36"/>
+                        <w:szCs w:val="36"/>
+                      </w:rPr>
+                      <w:t>DIO_ReadPin( )</w:t>
+                    </w:r>
+                  </w:p>
+                </w:txbxContent>
+              </v:textbox>
+            </v:rect>
+            <v:shape id="شكل حر 5" o:spid="_x0000_s1044" style="position:absolute;left:17456;top:14831;width:2520;height:6310;rotation:-90;visibility:visible;mso-wrap-style:square;v-text-anchor:top" coordsize="399,996" o:gfxdata="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" path="m99,r,746l,746,199,995,398,746r-100,l298,,99,e" fillcolor="#729fcf" strokecolor="#3465a4">
+              <v:path arrowok="t"/>
+            </v:shape>
+            <v:shape id="شكل حر 6" o:spid="_x0000_s1045" style="position:absolute;left:45435;top:7149;width:2520;height:6311;visibility:visible;mso-wrap-style:square;v-text-anchor:top" coordsize="399,996" o:gfxdata="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" path="m99,r,746l,746,199,995,398,746r-100,l298,,99,e" fillcolor="#729fcf" strokecolor="#3465a4">
+              <v:path arrowok="t"/>
+            </v:shape>
+            <v:rect id="مستطيل 7" o:spid="_x0000_s1046" style="position:absolute;left:2607;top:14290;width:12954;height:7150;visibility:visible;mso-wrap-style:square;v-text-anchor:middle" o:gfxdata="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" fillcolor="#eee" strokecolor="#3465a4">
+              <v:textbox inset="2.5mm,1.25mm,2.5mm,1.25mm">
+                <w:txbxContent>
+                  <w:p>
+                    <w:pPr>
+                      <w:spacing w:line="240" w:lineRule="auto"/>
+                      <w:jc w:val="center"/>
+                    </w:pPr>
+                    <w:r>
+                      <w:rPr>
+                        <w:rFonts w:ascii="Liberation Sans" w:eastAsia="Noto Sans CJK SC Regular" w:hAnsi="Liberation Sans" w:cs="FreeSans"/>
+                        <w:sz w:val="36"/>
+                        <w:szCs w:val="36"/>
+                      </w:rPr>
+                      <w:t>Init( )</w:t>
+                    </w:r>
+                  </w:p>
+                </w:txbxContent>
+              </v:textbox>
+            </v:rect>
+            <v:shape id="شكل حر 8" o:spid="_x0000_s1047" style="position:absolute;left:24397;top:7149;width:2527;height:6311;visibility:visible;mso-wrap-style:square;v-text-anchor:top" coordsize="400,996" o:gfxdata="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" path="m99,r,746l,746,199,995,399,746r-100,l299,,99,e" fillcolor="#729fcf" strokecolor="#3465a4">
+              <v:path arrowok="t"/>
+            </v:shape>
+          </v:group>
+        </w:pict>
       </w:r>
     </w:p>
     <w:p>
@@ -3185,7 +2676,7 @@
           <w:lang w:val="en"/>
         </w:rPr>
       </w:pPr>
-      <w:bookmarkStart w:id="6" w:name="_Toc511569505"/>
+      <w:bookmarkStart w:id="5" w:name="_Toc511569505"/>
       <w:r>
         <w:rPr>
           <w:rFonts w:ascii="Times New Roman" w:eastAsia="Arial" w:hAnsi="Times New Roman"/>
@@ -3200,7 +2691,7 @@
         <w:lastRenderedPageBreak/>
         <w:t>External</w:t>
       </w:r>
-      <w:bookmarkEnd w:id="6"/>
+      <w:bookmarkEnd w:id="5"/>
       <w:r>
         <w:rPr>
           <w:rFonts w:ascii="Times New Roman" w:eastAsia="Arial" w:hAnsi="Times New Roman"/>
@@ -3234,7 +2725,7 @@
         </w:rPr>
         <w:t xml:space="preserve"> </w:t>
       </w:r>
-      <w:bookmarkStart w:id="7" w:name="_Toc511569506"/>
+      <w:bookmarkStart w:id="6" w:name="_Toc511569506"/>
       <w:r>
         <w:rPr>
           <w:rFonts w:ascii="Arial" w:eastAsia="Arial" w:hAnsi="Arial" w:cs="Arial"/>
@@ -3246,7 +2737,7 @@
         </w:rPr>
         <w:t>STD_types</w:t>
       </w:r>
-      <w:bookmarkEnd w:id="7"/>
+      <w:bookmarkEnd w:id="6"/>
       <w:r>
         <w:rPr>
           <w:rFonts w:ascii="Arial" w:eastAsia="Arial" w:hAnsi="Arial" w:cs="Arial"/>
@@ -3675,8 +3166,8 @@
           <w:lang w:val="en"/>
         </w:rPr>
       </w:pPr>
-      <w:bookmarkStart w:id="8" w:name="_Toc511569507"/>
-      <w:bookmarkEnd w:id="8"/>
+      <w:bookmarkStart w:id="7" w:name="_Toc511569507"/>
+      <w:bookmarkEnd w:id="7"/>
       <w:r>
         <w:rPr>
           <w:rFonts w:ascii="Times New Roman" w:eastAsia="Arial" w:hAnsi="Times New Roman"/>
@@ -3699,8 +3190,8 @@
           <w:numId w:val="2"/>
         </w:numPr>
       </w:pPr>
-      <w:bookmarkStart w:id="9" w:name="_Toc511569508"/>
-      <w:bookmarkEnd w:id="9"/>
+      <w:bookmarkStart w:id="8" w:name="_Toc511569508"/>
+      <w:bookmarkEnd w:id="8"/>
       <w:r>
         <w:t>Files</w:t>
       </w:r>
@@ -4006,842 +3497,154 @@
       <w:r>
         <w:rPr>
           <w:noProof/>
+        </w:rPr>
+        <w:pict>
+          <v:group id="Shape2" o:spid="_x0000_s1028" style="position:absolute;margin-left:56.7pt;margin-top:3.75pt;width:466.4pt;height:240.3pt;z-index:251661312;mso-wrap-distance-left:0;mso-wrap-distance-right:0;mso-width-relative:margin" coordorigin="-95" coordsize="59232,30517" o:gfxdata="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">
+            <v:rect id="مستطيل 10" o:spid="_x0000_s1029" style="position:absolute;left:22226;width:16200;height:6408;visibility:visible;mso-wrap-style:square;v-text-anchor:middle" o:gfxdata="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" fillcolor="#eee" strokecolor="#3465a4">
+              <v:textbox inset="2.5mm,1.25mm,2.5mm,1.25mm">
+                <w:txbxContent>
+                  <w:p>
+                    <w:pPr>
+                      <w:spacing w:line="240" w:lineRule="auto"/>
+                      <w:jc w:val="center"/>
+                    </w:pPr>
+                    <w:r>
+                      <w:rPr>
+                        <w:rFonts w:ascii="Liberation Sans" w:eastAsia="Noto Sans CJK SC Regular" w:hAnsi="Liberation Sans" w:cs="FreeSans"/>
+                        <w:sz w:val="36"/>
+                        <w:szCs w:val="36"/>
+                      </w:rPr>
+                      <w:t>DIO.h</w:t>
+                    </w:r>
+                  </w:p>
+                </w:txbxContent>
+              </v:textbox>
+            </v:rect>
+            <v:rect id="مستطيل 11" o:spid="_x0000_s1030" style="position:absolute;left:21844;top:12052;width:16200;height:6416;visibility:visible;mso-wrap-style:square;v-text-anchor:middle" o:gfxdata="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" fillcolor="#eee" strokecolor="#3465a4">
+              <v:textbox inset="2.5mm,1.25mm,2.5mm,1.25mm">
+                <w:txbxContent>
+                  <w:p>
+                    <w:pPr>
+                      <w:spacing w:line="240" w:lineRule="auto"/>
+                      <w:jc w:val="center"/>
+                    </w:pPr>
+                    <w:r>
+                      <w:rPr>
+                        <w:rFonts w:ascii="Liberation Sans" w:eastAsia="Noto Sans CJK SC Regular" w:hAnsi="Liberation Sans" w:cs="FreeSans"/>
+                        <w:sz w:val="36"/>
+                        <w:szCs w:val="36"/>
+                      </w:rPr>
+                      <w:t>DIO.C</w:t>
+                    </w:r>
+                  </w:p>
+                </w:txbxContent>
+              </v:textbox>
+            </v:rect>
+            <v:rect id="مستطيل 12" o:spid="_x0000_s1031" style="position:absolute;left:-95;top:12049;width:16192;height:6415;visibility:visible;mso-wrap-style:square;v-text-anchor:middle" o:gfxdata="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" fillcolor="#eee" strokecolor="#3465a4">
+              <v:textbox inset="2.5mm,1.25mm,2.5mm,1.25mm">
+                <w:txbxContent>
+                  <w:p>
+                    <w:pPr>
+                      <w:spacing w:line="240" w:lineRule="auto"/>
+                      <w:jc w:val="center"/>
+                    </w:pPr>
+                    <w:r>
+                      <w:rPr>
+                        <w:rFonts w:ascii="Liberation Sans" w:eastAsia="Noto Sans CJK SC Regular" w:hAnsi="Liberation Sans" w:cs="FreeSans"/>
+                        <w:sz w:val="36"/>
+                        <w:szCs w:val="36"/>
+                      </w:rPr>
+                      <w:t>Registers.h</w:t>
+                    </w:r>
+                  </w:p>
+                </w:txbxContent>
+              </v:textbox>
+            </v:rect>
+            <v:rect id="مستطيل 13" o:spid="_x0000_s1032" style="position:absolute;left:42944;width:16193;height:6408;visibility:visible;mso-wrap-style:square;v-text-anchor:middle" o:gfxdata="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" fillcolor="#eee" strokecolor="#3465a4">
+              <v:textbox inset="2.5mm,1.25mm,2.5mm,1.25mm">
+                <w:txbxContent>
+                  <w:p>
+                    <w:pPr>
+                      <w:spacing w:line="240" w:lineRule="auto"/>
+                      <w:jc w:val="center"/>
+                    </w:pPr>
+                    <w:r>
+                      <w:rPr>
+                        <w:rFonts w:ascii="Liberation Sans" w:eastAsia="Noto Sans CJK SC Regular" w:hAnsi="Liberation Sans" w:cs="FreeSans"/>
+                        <w:sz w:val="36"/>
+                        <w:szCs w:val="36"/>
+                      </w:rPr>
+                      <w:t>DIO_cfg.h</w:t>
+                    </w:r>
+                  </w:p>
+                </w:txbxContent>
+              </v:textbox>
+            </v:rect>
+            <v:rect id="مستطيل 14" o:spid="_x0000_s1033" style="position:absolute;left:42944;top:12052;width:16193;height:6416;visibility:visible;mso-wrap-style:square;v-text-anchor:middle" o:gfxdata="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" fillcolor="#eee" strokecolor="#3465a4">
+              <v:textbox inset="2.5mm,1.25mm,2.5mm,1.25mm">
+                <w:txbxContent>
+                  <w:p>
+                    <w:pPr>
+                      <w:spacing w:line="240" w:lineRule="auto"/>
+                      <w:jc w:val="center"/>
+                    </w:pPr>
+                    <w:r>
+                      <w:rPr>
+                        <w:rFonts w:ascii="Liberation Sans" w:eastAsia="Noto Sans CJK SC Regular" w:hAnsi="Liberation Sans" w:cs="FreeSans"/>
+                        <w:sz w:val="36"/>
+                        <w:szCs w:val="36"/>
+                      </w:rPr>
+                      <w:t>DIO_cfg.c</w:t>
+                    </w:r>
+                  </w:p>
+                </w:txbxContent>
+              </v:textbox>
+            </v:rect>
+            <v:rect id="مستطيل 15" o:spid="_x0000_s1034" style="position:absolute;left:32770;top:24109;width:16193;height:6408;visibility:visible;mso-wrap-style:square;v-text-anchor:middle" o:gfxdata="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" fillcolor="#eee" strokecolor="#3465a4">
+              <v:textbox inset="2.5mm,1.25mm,2.5mm,1.25mm">
+                <w:txbxContent>
+                  <w:p>
+                    <w:pPr>
+                      <w:spacing w:line="240" w:lineRule="auto"/>
+                      <w:jc w:val="center"/>
+                    </w:pPr>
+                    <w:r>
+                      <w:rPr>
+                        <w:rFonts w:ascii="Liberation Sans" w:eastAsia="Noto Sans CJK SC Regular" w:hAnsi="Liberation Sans" w:cs="FreeSans"/>
+                        <w:sz w:val="36"/>
+                        <w:szCs w:val="36"/>
+                      </w:rPr>
+                      <w:t>STD_types.h</w:t>
+                    </w:r>
+                  </w:p>
+                </w:txbxContent>
+              </v:textbox>
+            </v:rect>
+            <v:shape id="شكل حر 16" o:spid="_x0000_s1035" style="position:absolute;left:49719;top:6408;width:2261;height:5644;visibility:visible;mso-wrap-style:square;v-text-anchor:top" coordsize="358,890" o:gfxdata="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" path="m89,r,667l,667,178,889,357,667r-90,l267,,89,e" fillcolor="#729fcf" strokecolor="#3465a4">
+              <v:path arrowok="t"/>
+            </v:shape>
+            <v:shape id="شكل حر 17" o:spid="_x0000_s1036" style="position:absolute;left:28627;top:6408;width:2261;height:5644;visibility:visible;mso-wrap-style:square;v-text-anchor:top" coordsize="358,890" o:gfxdata="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" path="m89,r,667l,667,178,889,357,667r-90,l267,,89,e" fillcolor="#729fcf" strokecolor="#3465a4">
+              <v:path arrowok="t"/>
+            </v:shape>
+            <v:shape id="شكل حر 18" o:spid="_x0000_s1037" style="position:absolute;left:45572;top:18464;width:2261;height:5645;visibility:visible;mso-wrap-style:square;v-text-anchor:top" coordsize="358,890" o:gfxdata="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" path="m89,r,667l,667,178,889,357,667r-90,l267,,89,e" fillcolor="#729fcf" strokecolor="#3465a4">
+              <v:path arrowok="t"/>
+            </v:shape>
+            <v:shape id="شكل حر 19" o:spid="_x0000_s1038" style="position:absolute;left:33523;top:18464;width:2261;height:5645;visibility:visible;mso-wrap-style:square;v-text-anchor:top" coordsize="358,890" o:gfxdata="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" path="m89,r,667l,667,178,889,357,667r-90,l267,,89,e" fillcolor="#729fcf" strokecolor="#3465a4">
+              <v:path arrowok="t"/>
+            </v:shape>
+            <v:shape id="شكل حر 20" o:spid="_x0000_s1039" style="position:absolute;left:17792;top:12457;width:2261;height:5652;rotation:-90;visibility:visible;mso-wrap-style:square;v-text-anchor:top" coordsize="358,892" o:gfxdata="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" path="m89,r,668l,668,178,891,357,668r-90,l267,,89,e" fillcolor="#729fcf" strokecolor="#3465a4">
+              <v:path arrowok="t"/>
+            </v:shape>
+          </v:group>
+        </w:pict>
+      </w:r>
+    </w:p>
+    <w:p>
+      <w:pPr>
+        <w:rPr>
           <w:color w:val="9CC2E5"/>
         </w:rPr>
-        <mc:AlternateContent>
-          <mc:Choice Requires="wpg">
-            <w:drawing>
-              <wp:anchor distT="0" distB="0" distL="0" distR="0" simplePos="0" relativeHeight="251657216" behindDoc="0" locked="0" layoutInCell="1" allowOverlap="1">
-                <wp:simplePos x="0" y="0"/>
-                <wp:positionH relativeFrom="column">
-                  <wp:posOffset>720090</wp:posOffset>
-                </wp:positionH>
-                <wp:positionV relativeFrom="paragraph">
-                  <wp:posOffset>47625</wp:posOffset>
-                </wp:positionV>
-                <wp:extent cx="5923245" cy="3051720"/>
-                <wp:effectExtent l="0" t="0" r="1905" b="0"/>
-                <wp:wrapNone/>
-                <wp:docPr id="9" name="Shape2"/>
-                <wp:cNvGraphicFramePr/>
-                <a:graphic xmlns:a="http://schemas.openxmlformats.org/drawingml/2006/main">
-                  <a:graphicData uri="http://schemas.microsoft.com/office/word/2010/wordprocessingGroup">
-                    <wpg:wgp>
-                      <wpg:cNvGrpSpPr/>
-                      <wpg:grpSpPr>
-                        <a:xfrm>
-                          <a:off x="0" y="0"/>
-                          <a:ext cx="5923245" cy="3051720"/>
-                          <a:chOff x="-9525" y="0"/>
-                          <a:chExt cx="5923245" cy="3051720"/>
-                        </a:xfrm>
-                      </wpg:grpSpPr>
-                      <wps:wsp>
-                        <wps:cNvPr id="10" name="مستطيل 10"/>
-                        <wps:cNvSpPr/>
-                        <wps:spPr>
-                          <a:xfrm>
-                            <a:off x="2222640" y="0"/>
-                            <a:ext cx="1620000" cy="640800"/>
-                          </a:xfrm>
-                          <a:prstGeom prst="rect">
-                            <a:avLst/>
-                          </a:prstGeom>
-                          <a:solidFill>
-                            <a:srgbClr val="EEEEEE"/>
-                          </a:solidFill>
-                          <a:ln>
-                            <a:solidFill>
-                              <a:srgbClr val="3465A4"/>
-                            </a:solidFill>
-                          </a:ln>
-                        </wps:spPr>
-                        <wps:style>
-                          <a:lnRef idx="0">
-                            <a:scrgbClr r="0" g="0" b="0"/>
-                          </a:lnRef>
-                          <a:fillRef idx="0">
-                            <a:scrgbClr r="0" g="0" b="0"/>
-                          </a:fillRef>
-                          <a:effectRef idx="0">
-                            <a:scrgbClr r="0" g="0" b="0"/>
-                          </a:effectRef>
-                          <a:fontRef idx="minor"/>
-                        </wps:style>
-                        <wps:txbx>
-                          <w:txbxContent>
-                            <w:p>
-                              <w:pPr>
-                                <w:spacing w:line="240" w:lineRule="auto"/>
-                                <w:jc w:val="center"/>
-                              </w:pPr>
-                              <w:r>
-                                <w:rPr>
-                                  <w:rFonts w:ascii="Liberation Sans" w:eastAsia="Noto Sans CJK SC Regular" w:hAnsi="Liberation Sans" w:cs="FreeSans"/>
-                                  <w:sz w:val="36"/>
-                                  <w:szCs w:val="36"/>
-                                </w:rPr>
-                                <w:t>DIO.h</w:t>
-                              </w:r>
-                            </w:p>
-                          </w:txbxContent>
-                        </wps:txbx>
-                        <wps:bodyPr lIns="90000" tIns="45000" rIns="90000" bIns="45000" anchor="ctr">
-                          <a:noAutofit/>
-                        </wps:bodyPr>
-                      </wps:wsp>
-                      <wps:wsp>
-                        <wps:cNvPr id="11" name="مستطيل 11"/>
-                        <wps:cNvSpPr/>
-                        <wps:spPr>
-                          <a:xfrm>
-                            <a:off x="2184480" y="1205280"/>
-                            <a:ext cx="1620000" cy="641520"/>
-                          </a:xfrm>
-                          <a:prstGeom prst="rect">
-                            <a:avLst/>
-                          </a:prstGeom>
-                          <a:solidFill>
-                            <a:srgbClr val="EEEEEE"/>
-                          </a:solidFill>
-                          <a:ln>
-                            <a:solidFill>
-                              <a:srgbClr val="3465A4"/>
-                            </a:solidFill>
-                          </a:ln>
-                        </wps:spPr>
-                        <wps:style>
-                          <a:lnRef idx="0">
-                            <a:scrgbClr r="0" g="0" b="0"/>
-                          </a:lnRef>
-                          <a:fillRef idx="0">
-                            <a:scrgbClr r="0" g="0" b="0"/>
-                          </a:fillRef>
-                          <a:effectRef idx="0">
-                            <a:scrgbClr r="0" g="0" b="0"/>
-                          </a:effectRef>
-                          <a:fontRef idx="minor"/>
-                        </wps:style>
-                        <wps:txbx>
-                          <w:txbxContent>
-                            <w:p>
-                              <w:pPr>
-                                <w:spacing w:line="240" w:lineRule="auto"/>
-                                <w:jc w:val="center"/>
-                              </w:pPr>
-                              <w:r>
-                                <w:rPr>
-                                  <w:rFonts w:ascii="Liberation Sans" w:eastAsia="Noto Sans CJK SC Regular" w:hAnsi="Liberation Sans" w:cs="FreeSans"/>
-                                  <w:sz w:val="36"/>
-                                  <w:szCs w:val="36"/>
-                                </w:rPr>
-                                <w:t>DIO.C</w:t>
-                              </w:r>
-                            </w:p>
-                          </w:txbxContent>
-                        </wps:txbx>
-                        <wps:bodyPr lIns="90000" tIns="45000" rIns="90000" bIns="45000" anchor="ctr">
-                          <a:noAutofit/>
-                        </wps:bodyPr>
-                      </wps:wsp>
-                      <wps:wsp>
-                        <wps:cNvPr id="12" name="مستطيل 12"/>
-                        <wps:cNvSpPr/>
-                        <wps:spPr>
-                          <a:xfrm>
-                            <a:off x="-9525" y="1204920"/>
-                            <a:ext cx="1619280" cy="641520"/>
-                          </a:xfrm>
-                          <a:prstGeom prst="rect">
-                            <a:avLst/>
-                          </a:prstGeom>
-                          <a:solidFill>
-                            <a:srgbClr val="EEEEEE"/>
-                          </a:solidFill>
-                          <a:ln>
-                            <a:solidFill>
-                              <a:srgbClr val="3465A4"/>
-                            </a:solidFill>
-                          </a:ln>
-                        </wps:spPr>
-                        <wps:style>
-                          <a:lnRef idx="0">
-                            <a:scrgbClr r="0" g="0" b="0"/>
-                          </a:lnRef>
-                          <a:fillRef idx="0">
-                            <a:scrgbClr r="0" g="0" b="0"/>
-                          </a:fillRef>
-                          <a:effectRef idx="0">
-                            <a:scrgbClr r="0" g="0" b="0"/>
-                          </a:effectRef>
-                          <a:fontRef idx="minor"/>
-                        </wps:style>
-                        <wps:txbx>
-                          <w:txbxContent>
-                            <w:p>
-                              <w:pPr>
-                                <w:spacing w:line="240" w:lineRule="auto"/>
-                                <w:jc w:val="center"/>
-                              </w:pPr>
-                              <w:r>
-                                <w:rPr>
-                                  <w:rFonts w:ascii="Liberation Sans" w:eastAsia="Noto Sans CJK SC Regular" w:hAnsi="Liberation Sans" w:cs="FreeSans"/>
-                                  <w:sz w:val="36"/>
-                                  <w:szCs w:val="36"/>
-                                </w:rPr>
-                                <w:t>Registers.h</w:t>
-                              </w:r>
-                            </w:p>
-                          </w:txbxContent>
-                        </wps:txbx>
-                        <wps:bodyPr lIns="90000" tIns="45000" rIns="90000" bIns="45000" anchor="ctr">
-                          <a:noAutofit/>
-                        </wps:bodyPr>
-                      </wps:wsp>
-                      <wps:wsp>
-                        <wps:cNvPr id="13" name="مستطيل 13"/>
-                        <wps:cNvSpPr/>
-                        <wps:spPr>
-                          <a:xfrm>
-                            <a:off x="4294440" y="0"/>
-                            <a:ext cx="1619280" cy="640800"/>
-                          </a:xfrm>
-                          <a:prstGeom prst="rect">
-                            <a:avLst/>
-                          </a:prstGeom>
-                          <a:solidFill>
-                            <a:srgbClr val="EEEEEE"/>
-                          </a:solidFill>
-                          <a:ln>
-                            <a:solidFill>
-                              <a:srgbClr val="3465A4"/>
-                            </a:solidFill>
-                          </a:ln>
-                        </wps:spPr>
-                        <wps:style>
-                          <a:lnRef idx="0">
-                            <a:scrgbClr r="0" g="0" b="0"/>
-                          </a:lnRef>
-                          <a:fillRef idx="0">
-                            <a:scrgbClr r="0" g="0" b="0"/>
-                          </a:fillRef>
-                          <a:effectRef idx="0">
-                            <a:scrgbClr r="0" g="0" b="0"/>
-                          </a:effectRef>
-                          <a:fontRef idx="minor"/>
-                        </wps:style>
-                        <wps:txbx>
-                          <w:txbxContent>
-                            <w:p>
-                              <w:pPr>
-                                <w:spacing w:line="240" w:lineRule="auto"/>
-                                <w:jc w:val="center"/>
-                              </w:pPr>
-                              <w:r>
-                                <w:rPr>
-                                  <w:rFonts w:ascii="Liberation Sans" w:eastAsia="Noto Sans CJK SC Regular" w:hAnsi="Liberation Sans" w:cs="FreeSans"/>
-                                  <w:sz w:val="36"/>
-                                  <w:szCs w:val="36"/>
-                                </w:rPr>
-                                <w:t>DIO_cfg.h</w:t>
-                              </w:r>
-                            </w:p>
-                          </w:txbxContent>
-                        </wps:txbx>
-                        <wps:bodyPr lIns="90000" tIns="45000" rIns="90000" bIns="45000" anchor="ctr">
-                          <a:noAutofit/>
-                        </wps:bodyPr>
-                      </wps:wsp>
-                      <wps:wsp>
-                        <wps:cNvPr id="14" name="مستطيل 14"/>
-                        <wps:cNvSpPr/>
-                        <wps:spPr>
-                          <a:xfrm>
-                            <a:off x="4294440" y="1205280"/>
-                            <a:ext cx="1619280" cy="641520"/>
-                          </a:xfrm>
-                          <a:prstGeom prst="rect">
-                            <a:avLst/>
-                          </a:prstGeom>
-                          <a:solidFill>
-                            <a:srgbClr val="EEEEEE"/>
-                          </a:solidFill>
-                          <a:ln>
-                            <a:solidFill>
-                              <a:srgbClr val="3465A4"/>
-                            </a:solidFill>
-                          </a:ln>
-                        </wps:spPr>
-                        <wps:style>
-                          <a:lnRef idx="0">
-                            <a:scrgbClr r="0" g="0" b="0"/>
-                          </a:lnRef>
-                          <a:fillRef idx="0">
-                            <a:scrgbClr r="0" g="0" b="0"/>
-                          </a:fillRef>
-                          <a:effectRef idx="0">
-                            <a:scrgbClr r="0" g="0" b="0"/>
-                          </a:effectRef>
-                          <a:fontRef idx="minor"/>
-                        </wps:style>
-                        <wps:txbx>
-                          <w:txbxContent>
-                            <w:p>
-                              <w:pPr>
-                                <w:spacing w:line="240" w:lineRule="auto"/>
-                                <w:jc w:val="center"/>
-                              </w:pPr>
-                              <w:r>
-                                <w:rPr>
-                                  <w:rFonts w:ascii="Liberation Sans" w:eastAsia="Noto Sans CJK SC Regular" w:hAnsi="Liberation Sans" w:cs="FreeSans"/>
-                                  <w:sz w:val="36"/>
-                                  <w:szCs w:val="36"/>
-                                </w:rPr>
-                                <w:t>DIO_cfg.c</w:t>
-                              </w:r>
-                            </w:p>
-                          </w:txbxContent>
-                        </wps:txbx>
-                        <wps:bodyPr lIns="90000" tIns="45000" rIns="90000" bIns="45000" anchor="ctr">
-                          <a:noAutofit/>
-                        </wps:bodyPr>
-                      </wps:wsp>
-                      <wps:wsp>
-                        <wps:cNvPr id="15" name="مستطيل 15"/>
-                        <wps:cNvSpPr/>
-                        <wps:spPr>
-                          <a:xfrm>
-                            <a:off x="3277080" y="2410920"/>
-                            <a:ext cx="1619280" cy="640800"/>
-                          </a:xfrm>
-                          <a:prstGeom prst="rect">
-                            <a:avLst/>
-                          </a:prstGeom>
-                          <a:solidFill>
-                            <a:srgbClr val="EEEEEE"/>
-                          </a:solidFill>
-                          <a:ln>
-                            <a:solidFill>
-                              <a:srgbClr val="3465A4"/>
-                            </a:solidFill>
-                          </a:ln>
-                        </wps:spPr>
-                        <wps:style>
-                          <a:lnRef idx="0">
-                            <a:scrgbClr r="0" g="0" b="0"/>
-                          </a:lnRef>
-                          <a:fillRef idx="0">
-                            <a:scrgbClr r="0" g="0" b="0"/>
-                          </a:fillRef>
-                          <a:effectRef idx="0">
-                            <a:scrgbClr r="0" g="0" b="0"/>
-                          </a:effectRef>
-                          <a:fontRef idx="minor"/>
-                        </wps:style>
-                        <wps:txbx>
-                          <w:txbxContent>
-                            <w:p>
-                              <w:pPr>
-                                <w:spacing w:line="240" w:lineRule="auto"/>
-                                <w:jc w:val="center"/>
-                              </w:pPr>
-                              <w:r>
-                                <w:rPr>
-                                  <w:rFonts w:ascii="Liberation Sans" w:eastAsia="Noto Sans CJK SC Regular" w:hAnsi="Liberation Sans" w:cs="FreeSans"/>
-                                  <w:sz w:val="36"/>
-                                  <w:szCs w:val="36"/>
-                                </w:rPr>
-                                <w:t>STD_types.h</w:t>
-                              </w:r>
-                            </w:p>
-                          </w:txbxContent>
-                        </wps:txbx>
-                        <wps:bodyPr lIns="90000" tIns="45000" rIns="90000" bIns="45000" anchor="ctr">
-                          <a:noAutofit/>
-                        </wps:bodyPr>
-                      </wps:wsp>
-                      <wps:wsp>
-                        <wps:cNvPr id="16" name="شكل حر 16"/>
-                        <wps:cNvSpPr/>
-                        <wps:spPr>
-                          <a:xfrm>
-                            <a:off x="4971960" y="640800"/>
-                            <a:ext cx="226080" cy="564480"/>
-                          </a:xfrm>
-                          <a:custGeom>
-                            <a:avLst/>
-                            <a:gdLst/>
-                            <a:ahLst/>
-                            <a:cxnLst/>
-                            <a:rect l="0" t="0" r="r" b="b"/>
-                            <a:pathLst>
-                              <a:path w="358" h="890">
-                                <a:moveTo>
-                                  <a:pt x="89" y="0"/>
-                                </a:moveTo>
-                                <a:lnTo>
-                                  <a:pt x="89" y="667"/>
-                                </a:lnTo>
-                                <a:lnTo>
-                                  <a:pt x="0" y="667"/>
-                                </a:lnTo>
-                                <a:lnTo>
-                                  <a:pt x="178" y="889"/>
-                                </a:lnTo>
-                                <a:lnTo>
-                                  <a:pt x="357" y="667"/>
-                                </a:lnTo>
-                                <a:lnTo>
-                                  <a:pt x="267" y="667"/>
-                                </a:lnTo>
-                                <a:lnTo>
-                                  <a:pt x="267" y="0"/>
-                                </a:lnTo>
-                                <a:lnTo>
-                                  <a:pt x="89" y="0"/>
-                                </a:lnTo>
-                              </a:path>
-                            </a:pathLst>
-                          </a:custGeom>
-                          <a:solidFill>
-                            <a:srgbClr val="729FCF"/>
-                          </a:solidFill>
-                          <a:ln>
-                            <a:solidFill>
-                              <a:srgbClr val="3465A4"/>
-                            </a:solidFill>
-                          </a:ln>
-                        </wps:spPr>
-                        <wps:style>
-                          <a:lnRef idx="0">
-                            <a:scrgbClr r="0" g="0" b="0"/>
-                          </a:lnRef>
-                          <a:fillRef idx="0">
-                            <a:scrgbClr r="0" g="0" b="0"/>
-                          </a:fillRef>
-                          <a:effectRef idx="0">
-                            <a:scrgbClr r="0" g="0" b="0"/>
-                          </a:effectRef>
-                          <a:fontRef idx="minor"/>
-                        </wps:style>
-                        <wps:bodyPr/>
-                      </wps:wsp>
-                      <wps:wsp>
-                        <wps:cNvPr id="17" name="شكل حر 17"/>
-                        <wps:cNvSpPr/>
-                        <wps:spPr>
-                          <a:xfrm>
-                            <a:off x="2862720" y="640800"/>
-                            <a:ext cx="226080" cy="564480"/>
-                          </a:xfrm>
-                          <a:custGeom>
-                            <a:avLst/>
-                            <a:gdLst/>
-                            <a:ahLst/>
-                            <a:cxnLst/>
-                            <a:rect l="0" t="0" r="r" b="b"/>
-                            <a:pathLst>
-                              <a:path w="358" h="890">
-                                <a:moveTo>
-                                  <a:pt x="89" y="0"/>
-                                </a:moveTo>
-                                <a:lnTo>
-                                  <a:pt x="89" y="667"/>
-                                </a:lnTo>
-                                <a:lnTo>
-                                  <a:pt x="0" y="667"/>
-                                </a:lnTo>
-                                <a:lnTo>
-                                  <a:pt x="178" y="889"/>
-                                </a:lnTo>
-                                <a:lnTo>
-                                  <a:pt x="357" y="667"/>
-                                </a:lnTo>
-                                <a:lnTo>
-                                  <a:pt x="267" y="667"/>
-                                </a:lnTo>
-                                <a:lnTo>
-                                  <a:pt x="267" y="0"/>
-                                </a:lnTo>
-                                <a:lnTo>
-                                  <a:pt x="89" y="0"/>
-                                </a:lnTo>
-                              </a:path>
-                            </a:pathLst>
-                          </a:custGeom>
-                          <a:solidFill>
-                            <a:srgbClr val="729FCF"/>
-                          </a:solidFill>
-                          <a:ln>
-                            <a:solidFill>
-                              <a:srgbClr val="3465A4"/>
-                            </a:solidFill>
-                          </a:ln>
-                        </wps:spPr>
-                        <wps:style>
-                          <a:lnRef idx="0">
-                            <a:scrgbClr r="0" g="0" b="0"/>
-                          </a:lnRef>
-                          <a:fillRef idx="0">
-                            <a:scrgbClr r="0" g="0" b="0"/>
-                          </a:fillRef>
-                          <a:effectRef idx="0">
-                            <a:scrgbClr r="0" g="0" b="0"/>
-                          </a:effectRef>
-                          <a:fontRef idx="minor"/>
-                        </wps:style>
-                        <wps:bodyPr/>
-                      </wps:wsp>
-                      <wps:wsp>
-                        <wps:cNvPr id="18" name="شكل حر 18"/>
-                        <wps:cNvSpPr/>
-                        <wps:spPr>
-                          <a:xfrm>
-                            <a:off x="4557240" y="1846440"/>
-                            <a:ext cx="226080" cy="564480"/>
-                          </a:xfrm>
-                          <a:custGeom>
-                            <a:avLst/>
-                            <a:gdLst/>
-                            <a:ahLst/>
-                            <a:cxnLst/>
-                            <a:rect l="0" t="0" r="r" b="b"/>
-                            <a:pathLst>
-                              <a:path w="358" h="890">
-                                <a:moveTo>
-                                  <a:pt x="89" y="0"/>
-                                </a:moveTo>
-                                <a:lnTo>
-                                  <a:pt x="89" y="667"/>
-                                </a:lnTo>
-                                <a:lnTo>
-                                  <a:pt x="0" y="667"/>
-                                </a:lnTo>
-                                <a:lnTo>
-                                  <a:pt x="178" y="889"/>
-                                </a:lnTo>
-                                <a:lnTo>
-                                  <a:pt x="357" y="667"/>
-                                </a:lnTo>
-                                <a:lnTo>
-                                  <a:pt x="267" y="667"/>
-                                </a:lnTo>
-                                <a:lnTo>
-                                  <a:pt x="267" y="0"/>
-                                </a:lnTo>
-                                <a:lnTo>
-                                  <a:pt x="89" y="0"/>
-                                </a:lnTo>
-                              </a:path>
-                            </a:pathLst>
-                          </a:custGeom>
-                          <a:solidFill>
-                            <a:srgbClr val="729FCF"/>
-                          </a:solidFill>
-                          <a:ln>
-                            <a:solidFill>
-                              <a:srgbClr val="3465A4"/>
-                            </a:solidFill>
-                          </a:ln>
-                        </wps:spPr>
-                        <wps:style>
-                          <a:lnRef idx="0">
-                            <a:scrgbClr r="0" g="0" b="0"/>
-                          </a:lnRef>
-                          <a:fillRef idx="0">
-                            <a:scrgbClr r="0" g="0" b="0"/>
-                          </a:fillRef>
-                          <a:effectRef idx="0">
-                            <a:scrgbClr r="0" g="0" b="0"/>
-                          </a:effectRef>
-                          <a:fontRef idx="minor"/>
-                        </wps:style>
-                        <wps:bodyPr/>
-                      </wps:wsp>
-                      <wps:wsp>
-                        <wps:cNvPr id="19" name="شكل حر 19"/>
-                        <wps:cNvSpPr/>
-                        <wps:spPr>
-                          <a:xfrm>
-                            <a:off x="3352320" y="1846440"/>
-                            <a:ext cx="226080" cy="564480"/>
-                          </a:xfrm>
-                          <a:custGeom>
-                            <a:avLst/>
-                            <a:gdLst/>
-                            <a:ahLst/>
-                            <a:cxnLst/>
-                            <a:rect l="0" t="0" r="r" b="b"/>
-                            <a:pathLst>
-                              <a:path w="358" h="890">
-                                <a:moveTo>
-                                  <a:pt x="89" y="0"/>
-                                </a:moveTo>
-                                <a:lnTo>
-                                  <a:pt x="89" y="667"/>
-                                </a:lnTo>
-                                <a:lnTo>
-                                  <a:pt x="0" y="667"/>
-                                </a:lnTo>
-                                <a:lnTo>
-                                  <a:pt x="178" y="889"/>
-                                </a:lnTo>
-                                <a:lnTo>
-                                  <a:pt x="357" y="667"/>
-                                </a:lnTo>
-                                <a:lnTo>
-                                  <a:pt x="267" y="667"/>
-                                </a:lnTo>
-                                <a:lnTo>
-                                  <a:pt x="267" y="0"/>
-                                </a:lnTo>
-                                <a:lnTo>
-                                  <a:pt x="89" y="0"/>
-                                </a:lnTo>
-                              </a:path>
-                            </a:pathLst>
-                          </a:custGeom>
-                          <a:solidFill>
-                            <a:srgbClr val="729FCF"/>
-                          </a:solidFill>
-                          <a:ln>
-                            <a:solidFill>
-                              <a:srgbClr val="3465A4"/>
-                            </a:solidFill>
-                          </a:ln>
-                        </wps:spPr>
-                        <wps:style>
-                          <a:lnRef idx="0">
-                            <a:scrgbClr r="0" g="0" b="0"/>
-                          </a:lnRef>
-                          <a:fillRef idx="0">
-                            <a:scrgbClr r="0" g="0" b="0"/>
-                          </a:fillRef>
-                          <a:effectRef idx="0">
-                            <a:scrgbClr r="0" g="0" b="0"/>
-                          </a:effectRef>
-                          <a:fontRef idx="minor"/>
-                        </wps:style>
-                        <wps:bodyPr/>
-                      </wps:wsp>
-                      <wps:wsp>
-                        <wps:cNvPr id="20" name="شكل حر 20"/>
-                        <wps:cNvSpPr/>
-                        <wps:spPr>
-                          <a:xfrm rot="16200000">
-                            <a:off x="1779294" y="1245690"/>
-                            <a:ext cx="226080" cy="565200"/>
-                          </a:xfrm>
-                          <a:custGeom>
-                            <a:avLst/>
-                            <a:gdLst/>
-                            <a:ahLst/>
-                            <a:cxnLst/>
-                            <a:rect l="0" t="0" r="r" b="b"/>
-                            <a:pathLst>
-                              <a:path w="358" h="892">
-                                <a:moveTo>
-                                  <a:pt x="89" y="0"/>
-                                </a:moveTo>
-                                <a:lnTo>
-                                  <a:pt x="89" y="668"/>
-                                </a:lnTo>
-                                <a:lnTo>
-                                  <a:pt x="0" y="668"/>
-                                </a:lnTo>
-                                <a:lnTo>
-                                  <a:pt x="178" y="891"/>
-                                </a:lnTo>
-                                <a:lnTo>
-                                  <a:pt x="357" y="668"/>
-                                </a:lnTo>
-                                <a:lnTo>
-                                  <a:pt x="267" y="668"/>
-                                </a:lnTo>
-                                <a:lnTo>
-                                  <a:pt x="267" y="0"/>
-                                </a:lnTo>
-                                <a:lnTo>
-                                  <a:pt x="89" y="0"/>
-                                </a:lnTo>
-                              </a:path>
-                            </a:pathLst>
-                          </a:custGeom>
-                          <a:solidFill>
-                            <a:srgbClr val="729FCF"/>
-                          </a:solidFill>
-                          <a:ln>
-                            <a:solidFill>
-                              <a:srgbClr val="3465A4"/>
-                            </a:solidFill>
-                          </a:ln>
-                        </wps:spPr>
-                        <wps:style>
-                          <a:lnRef idx="0">
-                            <a:scrgbClr r="0" g="0" b="0"/>
-                          </a:lnRef>
-                          <a:fillRef idx="0">
-                            <a:scrgbClr r="0" g="0" b="0"/>
-                          </a:fillRef>
-                          <a:effectRef idx="0">
-                            <a:scrgbClr r="0" g="0" b="0"/>
-                          </a:effectRef>
-                          <a:fontRef idx="minor"/>
-                        </wps:style>
-                        <wps:bodyPr/>
-                      </wps:wsp>
-                    </wpg:wgp>
-                  </a:graphicData>
-                </a:graphic>
-                <wp14:sizeRelH relativeFrom="margin">
-                  <wp14:pctWidth>0</wp14:pctWidth>
-                </wp14:sizeRelH>
-              </wp:anchor>
-            </w:drawing>
-          </mc:Choice>
-          <mc:Fallback>
-            <w:pict>
-              <v:group id="Shape2" o:spid="_x0000_s1034" style="position:absolute;margin-left:56.7pt;margin-top:3.75pt;width:466.4pt;height:240.3pt;z-index:251657216;mso-wrap-distance-left:0;mso-wrap-distance-right:0;mso-width-relative:margin" coordorigin="-95" coordsize="59232,30517" o:gfxdata="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">
-                <v:rect id="مستطيل 10" o:spid="_x0000_s1035" style="position:absolute;left:22226;width:16200;height:6408;visibility:visible;mso-wrap-style:square;v-text-anchor:middle" o:gfxdata="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" fillcolor="#eee" strokecolor="#3465a4">
-                  <v:textbox inset="2.5mm,1.25mm,2.5mm,1.25mm">
-                    <w:txbxContent>
-                      <w:p>
-                        <w:pPr>
-                          <w:spacing w:line="240" w:lineRule="auto"/>
-                          <w:jc w:val="center"/>
-                        </w:pPr>
-                        <w:r>
-                          <w:rPr>
-                            <w:rFonts w:ascii="Liberation Sans" w:eastAsia="Noto Sans CJK SC Regular" w:hAnsi="Liberation Sans" w:cs="FreeSans"/>
-                            <w:sz w:val="36"/>
-                            <w:szCs w:val="36"/>
-                          </w:rPr>
-                          <w:t>DIO.h</w:t>
-                        </w:r>
-                      </w:p>
-                    </w:txbxContent>
-                  </v:textbox>
-                </v:rect>
-                <v:rect id="مستطيل 11" o:spid="_x0000_s1036" style="position:absolute;left:21844;top:12052;width:16200;height:6416;visibility:visible;mso-wrap-style:square;v-text-anchor:middle" o:gfxdata="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" fillcolor="#eee" strokecolor="#3465a4">
-                  <v:textbox inset="2.5mm,1.25mm,2.5mm,1.25mm">
-                    <w:txbxContent>
-                      <w:p>
-                        <w:pPr>
-                          <w:spacing w:line="240" w:lineRule="auto"/>
-                          <w:jc w:val="center"/>
-                        </w:pPr>
-                        <w:r>
-                          <w:rPr>
-                            <w:rFonts w:ascii="Liberation Sans" w:eastAsia="Noto Sans CJK SC Regular" w:hAnsi="Liberation Sans" w:cs="FreeSans"/>
-                            <w:sz w:val="36"/>
-                            <w:szCs w:val="36"/>
-                          </w:rPr>
-                          <w:t>DIO.C</w:t>
-                        </w:r>
-                      </w:p>
-                    </w:txbxContent>
-                  </v:textbox>
-                </v:rect>
-                <v:rect id="مستطيل 12" o:spid="_x0000_s1037" style="position:absolute;left:-95;top:12049;width:16192;height:6415;visibility:visible;mso-wrap-style:square;v-text-anchor:middle" o:gfxdata="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" fillcolor="#eee" strokecolor="#3465a4">
-                  <v:textbox inset="2.5mm,1.25mm,2.5mm,1.25mm">
-                    <w:txbxContent>
-                      <w:p>
-                        <w:pPr>
-                          <w:spacing w:line="240" w:lineRule="auto"/>
-                          <w:jc w:val="center"/>
-                        </w:pPr>
-                        <w:r>
-                          <w:rPr>
-                            <w:rFonts w:ascii="Liberation Sans" w:eastAsia="Noto Sans CJK SC Regular" w:hAnsi="Liberation Sans" w:cs="FreeSans"/>
-                            <w:sz w:val="36"/>
-                            <w:szCs w:val="36"/>
-                          </w:rPr>
-                          <w:t>Registers.h</w:t>
-                        </w:r>
-                      </w:p>
-                    </w:txbxContent>
-                  </v:textbox>
-                </v:rect>
-                <v:rect id="مستطيل 13" o:spid="_x0000_s1038" style="position:absolute;left:42944;width:16193;height:6408;visibility:visible;mso-wrap-style:square;v-text-anchor:middle" o:gfxdata="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" fillcolor="#eee" strokecolor="#3465a4">
-                  <v:textbox inset="2.5mm,1.25mm,2.5mm,1.25mm">
-                    <w:txbxContent>
-                      <w:p>
-                        <w:pPr>
-                          <w:spacing w:line="240" w:lineRule="auto"/>
-                          <w:jc w:val="center"/>
-                        </w:pPr>
-                        <w:r>
-                          <w:rPr>
-                            <w:rFonts w:ascii="Liberation Sans" w:eastAsia="Noto Sans CJK SC Regular" w:hAnsi="Liberation Sans" w:cs="FreeSans"/>
-                            <w:sz w:val="36"/>
-                            <w:szCs w:val="36"/>
-                          </w:rPr>
-                          <w:t>DIO_cfg.h</w:t>
-                        </w:r>
-                      </w:p>
-                    </w:txbxContent>
-                  </v:textbox>
-                </v:rect>
-                <v:rect id="مستطيل 14" o:spid="_x0000_s1039" style="position:absolute;left:42944;top:12052;width:16193;height:6416;visibility:visible;mso-wrap-style:square;v-text-anchor:middle" o:gfxdata="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" fillcolor="#eee" strokecolor="#3465a4">
-                  <v:textbox inset="2.5mm,1.25mm,2.5mm,1.25mm">
-                    <w:txbxContent>
-                      <w:p>
-                        <w:pPr>
-                          <w:spacing w:line="240" w:lineRule="auto"/>
-                          <w:jc w:val="center"/>
-                        </w:pPr>
-                        <w:r>
-                          <w:rPr>
-                            <w:rFonts w:ascii="Liberation Sans" w:eastAsia="Noto Sans CJK SC Regular" w:hAnsi="Liberation Sans" w:cs="FreeSans"/>
-                            <w:sz w:val="36"/>
-                            <w:szCs w:val="36"/>
-                          </w:rPr>
-                          <w:t>DIO_cfg.c</w:t>
-                        </w:r>
-                      </w:p>
-                    </w:txbxContent>
-                  </v:textbox>
-                </v:rect>
-                <v:rect id="مستطيل 15" o:spid="_x0000_s1040" style="position:absolute;left:32770;top:24109;width:16193;height:6408;visibility:visible;mso-wrap-style:square;v-text-anchor:middle" o:gfxdata="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" fillcolor="#eee" strokecolor="#3465a4">
-                  <v:textbox inset="2.5mm,1.25mm,2.5mm,1.25mm">
-                    <w:txbxContent>
-                      <w:p>
-                        <w:pPr>
-                          <w:spacing w:line="240" w:lineRule="auto"/>
-                          <w:jc w:val="center"/>
-                        </w:pPr>
-                        <w:r>
-                          <w:rPr>
-                            <w:rFonts w:ascii="Liberation Sans" w:eastAsia="Noto Sans CJK SC Regular" w:hAnsi="Liberation Sans" w:cs="FreeSans"/>
-                            <w:sz w:val="36"/>
-                            <w:szCs w:val="36"/>
-                          </w:rPr>
-                          <w:t>STD_types.h</w:t>
-                        </w:r>
-                      </w:p>
-                    </w:txbxContent>
-                  </v:textbox>
-                </v:rect>
-                <v:shape id="شكل حر 16" o:spid="_x0000_s1041" style="position:absolute;left:49719;top:6408;width:2261;height:5644;visibility:visible;mso-wrap-style:square;v-text-anchor:top" coordsize="358,890" o:gfxdata="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" path="m89,r,667l,667,178,889,357,667r-90,l267,,89,e" fillcolor="#729fcf" strokecolor="#3465a4">
-                  <v:path arrowok="t"/>
-                </v:shape>
-                <v:shape id="شكل حر 17" o:spid="_x0000_s1042" style="position:absolute;left:28627;top:6408;width:2261;height:5644;visibility:visible;mso-wrap-style:square;v-text-anchor:top" coordsize="358,890" o:gfxdata="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" path="m89,r,667l,667,178,889,357,667r-90,l267,,89,e" fillcolor="#729fcf" strokecolor="#3465a4">
-                  <v:path arrowok="t"/>
-                </v:shape>
-                <v:shape id="شكل حر 18" o:spid="_x0000_s1043" style="position:absolute;left:45572;top:18464;width:2261;height:5645;visibility:visible;mso-wrap-style:square;v-text-anchor:top" coordsize="358,890" o:gfxdata="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" path="m89,r,667l,667,178,889,357,667r-90,l267,,89,e" fillcolor="#729fcf" strokecolor="#3465a4">
-                  <v:path arrowok="t"/>
-                </v:shape>
-                <v:shape id="شكل حر 19" o:spid="_x0000_s1044" style="position:absolute;left:33523;top:18464;width:2261;height:5645;visibility:visible;mso-wrap-style:square;v-text-anchor:top" coordsize="358,890" o:gfxdata="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" path="m89,r,667l,667,178,889,357,667r-90,l267,,89,e" fillcolor="#729fcf" strokecolor="#3465a4">
-                  <v:path arrowok="t"/>
-                </v:shape>
-                <v:shape id="شكل حر 20" o:spid="_x0000_s1045" style="position:absolute;left:17792;top:12457;width:2261;height:5652;rotation:-90;visibility:visible;mso-wrap-style:square;v-text-anchor:top" coordsize="358,892" o:gfxdata="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" path="m89,r,668l,668,178,891,357,668r-90,l267,,89,e" fillcolor="#729fcf" strokecolor="#3465a4">
-                  <v:path arrowok="t"/>
-                </v:shape>
-              </v:group>
-            </w:pict>
-          </mc:Fallback>
-        </mc:AlternateContent>
-      </w:r>
+      </w:pPr>
     </w:p>
     <w:p>
       <w:pPr>
@@ -4849,19 +3652,12 @@
           <w:color w:val="9CC2E5"/>
         </w:rPr>
       </w:pPr>
-    </w:p>
-    <w:p>
-      <w:pPr>
-        <w:rPr>
-          <w:color w:val="9CC2E5"/>
-        </w:rPr>
-      </w:pPr>
       <w:r>
         <w:rPr>
           <w:noProof/>
         </w:rPr>
         <w:pict>
-          <v:shape id="شكل حر 21" o:spid="_x0000_s1026" style="position:absolute;margin-left:368.7pt;margin-top:-8.1pt;width:17.8pt;height:34.75pt;rotation:90;z-index:251659264;visibility:visible;mso-wrap-style:square;mso-wrap-distance-left:9pt;mso-wrap-distance-top:0;mso-wrap-distance-right:9pt;mso-wrap-distance-bottom:0;mso-position-horizontal-relative:text;mso-position-vertical-relative:text;v-text-anchor:top" coordsize="358,892" o:gfxdata="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" path="m89,r,668l,668,178,891,357,668r-90,l267,,89,e" fillcolor="#729fcf" strokecolor="#3465a4">
+          <v:shape id="شكل حر 21" o:spid="_x0000_s1027" style="position:absolute;margin-left:368.7pt;margin-top:-8.1pt;width:17.8pt;height:34.75pt;rotation:90;z-index:251662336;visibility:visible;mso-wrap-style:square;mso-wrap-distance-left:9pt;mso-wrap-distance-top:0;mso-wrap-distance-right:9pt;mso-wrap-distance-bottom:0;mso-position-horizontal-relative:text;mso-position-vertical-relative:text;v-text-anchor:top" coordsize="358,892" o:gfxdata="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" path="m89,r,668l,668,178,891,357,668r-90,l267,,89,e" fillcolor="#729fcf" strokecolor="#3465a4">
             <v:path arrowok="t"/>
           </v:shape>
         </w:pict>
@@ -4975,8 +3771,8 @@
           <w:numId w:val="2"/>
         </w:numPr>
       </w:pPr>
-      <w:bookmarkStart w:id="10" w:name="_Toc511569509"/>
-      <w:bookmarkEnd w:id="10"/>
+      <w:bookmarkStart w:id="9" w:name="_Toc511569509"/>
+      <w:bookmarkEnd w:id="9"/>
       <w:r>
         <w:t>Types</w:t>
       </w:r>
@@ -6125,8 +4921,8 @@
       <w:r>
         <w:t xml:space="preserve"> </w:t>
       </w:r>
-      <w:bookmarkStart w:id="11" w:name="_Toc511569510"/>
-      <w:bookmarkEnd w:id="11"/>
+      <w:bookmarkStart w:id="10" w:name="_Toc511569510"/>
+      <w:bookmarkEnd w:id="10"/>
       <w:r>
         <w:t xml:space="preserve">Symbol Define  </w:t>
       </w:r>
@@ -6163,8 +4959,8 @@
       <w:r>
         <w:t xml:space="preserve"> </w:t>
       </w:r>
-      <w:bookmarkStart w:id="12" w:name="_Toc511569511"/>
-      <w:bookmarkEnd w:id="12"/>
+      <w:bookmarkStart w:id="11" w:name="_Toc511569511"/>
+      <w:bookmarkEnd w:id="11"/>
       <w:r>
         <w:t>Const</w:t>
       </w:r>
@@ -6203,8 +4999,8 @@
         <w:lastRenderedPageBreak/>
         <w:t xml:space="preserve"> </w:t>
       </w:r>
-      <w:bookmarkStart w:id="13" w:name="_Toc511569512"/>
-      <w:bookmarkEnd w:id="13"/>
+      <w:bookmarkStart w:id="12" w:name="_Toc511569512"/>
+      <w:bookmarkEnd w:id="12"/>
       <w:r>
         <w:t>Interface (Services)</w:t>
       </w:r>
@@ -7711,8 +6507,8 @@
           <w:szCs w:val="44"/>
         </w:rPr>
       </w:pPr>
-      <w:bookmarkStart w:id="14" w:name="_Toc511569513"/>
-      <w:bookmarkEnd w:id="14"/>
+      <w:bookmarkStart w:id="13" w:name="_Toc511569513"/>
+      <w:bookmarkEnd w:id="13"/>
       <w:r>
         <w:rPr>
           <w:rFonts w:ascii="Times New Roman" w:hAnsi="Times New Roman"/>
@@ -7733,11 +6529,11 @@
           <w:numId w:val="2"/>
         </w:numPr>
       </w:pPr>
-      <w:bookmarkStart w:id="15" w:name="_Toc511569514"/>
+      <w:bookmarkStart w:id="14" w:name="_Toc511569514"/>
       <w:r>
         <w:t>Mode Management</w:t>
       </w:r>
-      <w:bookmarkEnd w:id="15"/>
+      <w:bookmarkEnd w:id="14"/>
       <w:r>
         <w:t xml:space="preserve"> </w:t>
       </w:r>
@@ -7777,8 +6573,8 @@
           <w:numId w:val="2"/>
         </w:numPr>
       </w:pPr>
-      <w:bookmarkStart w:id="16" w:name="_Toc511569515"/>
-      <w:bookmarkEnd w:id="16"/>
+      <w:bookmarkStart w:id="15" w:name="_Toc511569515"/>
+      <w:bookmarkEnd w:id="15"/>
       <w:r>
         <w:t>Sequence Diagram</w:t>
       </w:r>
@@ -7798,7 +6594,7 @@
           <w:noProof/>
         </w:rPr>
         <w:drawing>
-          <wp:anchor distT="0" distB="0" distL="0" distR="0" simplePos="0" relativeHeight="4" behindDoc="0" locked="0" layoutInCell="1" allowOverlap="1">
+          <wp:anchor distT="0" distB="0" distL="0" distR="0" simplePos="0" relativeHeight="251660288" behindDoc="0" locked="0" layoutInCell="1" allowOverlap="1" wp14:anchorId="0EEB9B0A" wp14:editId="7FA77957">
             <wp:simplePos x="0" y="0"/>
             <wp:positionH relativeFrom="column">
               <wp:posOffset>695960</wp:posOffset>
@@ -7894,8 +6690,8 @@
         </w:rPr>
         <w:t>5.</w:t>
       </w:r>
-      <w:bookmarkStart w:id="17" w:name="_Toc511569516"/>
-      <w:bookmarkEnd w:id="17"/>
+      <w:bookmarkStart w:id="16" w:name="_Toc511569516"/>
+      <w:bookmarkEnd w:id="16"/>
       <w:r>
         <w:rPr>
           <w:rFonts w:ascii="Times New Roman" w:hAnsi="Times New Roman"/>
@@ -7916,13 +6712,10 @@
         </w:numPr>
         <w:ind w:left="1296"/>
       </w:pPr>
-      <w:bookmarkStart w:id="18" w:name="_Toc511569517"/>
-      <w:bookmarkEnd w:id="18"/>
-      <w:r>
-        <w:t>5.1</w:t>
-      </w:r>
-      <w:r>
-        <w:t>Analysis</w:t>
+      <w:bookmarkStart w:id="17" w:name="_Toc511569517"/>
+      <w:bookmarkEnd w:id="17"/>
+      <w:r>
+        <w:t>5.1Analysis</w:t>
       </w:r>
     </w:p>
     <w:p>
@@ -7941,19 +6734,7 @@
         <w:rPr>
           <w:color w:val="000000"/>
         </w:rPr>
-        <w:t>There are not any shara</w:t>
-      </w:r>
-      <w:r>
-        <w:rPr>
-          <w:color w:val="000000"/>
-        </w:rPr>
-        <w:t>ble resources in this component</w:t>
-      </w:r>
-      <w:r>
-        <w:rPr>
-          <w:color w:val="000000"/>
-        </w:rPr>
-        <w:t>.</w:t>
+        <w:t>There are not any sharable resources in this component.</w:t>
       </w:r>
     </w:p>
     <w:p/>
@@ -7965,11 +6746,11 @@
           <w:numId w:val="3"/>
         </w:numPr>
       </w:pPr>
-      <w:bookmarkStart w:id="19" w:name="_Toc511569518"/>
+      <w:bookmarkStart w:id="18" w:name="_Toc511569518"/>
       <w:r>
         <w:t>Protection</w:t>
       </w:r>
-      <w:bookmarkEnd w:id="19"/>
+      <w:bookmarkEnd w:id="18"/>
       <w:r>
         <w:t xml:space="preserve"> </w:t>
       </w:r>
@@ -8015,8 +6796,8 @@
           <w:szCs w:val="44"/>
         </w:rPr>
       </w:pPr>
-      <w:bookmarkStart w:id="20" w:name="_Toc511569519"/>
-      <w:bookmarkEnd w:id="20"/>
+      <w:bookmarkStart w:id="19" w:name="_Toc511569519"/>
+      <w:bookmarkEnd w:id="19"/>
       <w:r>
         <w:rPr>
           <w:rFonts w:ascii="Times New Roman" w:hAnsi="Times New Roman"/>
@@ -8036,8 +6817,8 @@
           <w:numId w:val="3"/>
         </w:numPr>
       </w:pPr>
-      <w:bookmarkStart w:id="21" w:name="_Toc511569520"/>
-      <w:bookmarkEnd w:id="21"/>
+      <w:bookmarkStart w:id="20" w:name="_Toc511569520"/>
+      <w:bookmarkEnd w:id="20"/>
       <w:r>
         <w:t>Pre-compile time</w:t>
       </w:r>
@@ -8075,8 +6856,8 @@
           <w:numId w:val="3"/>
         </w:numPr>
       </w:pPr>
-      <w:bookmarkStart w:id="22" w:name="_Toc511569521"/>
-      <w:bookmarkEnd w:id="22"/>
+      <w:bookmarkStart w:id="21" w:name="_Toc511569521"/>
+      <w:bookmarkEnd w:id="21"/>
       <w:r>
         <w:t>Link time</w:t>
       </w:r>
@@ -8110,8 +6891,8 @@
           <w:numId w:val="3"/>
         </w:numPr>
       </w:pPr>
-      <w:bookmarkStart w:id="23" w:name="_Toc511569522"/>
-      <w:bookmarkEnd w:id="23"/>
+      <w:bookmarkStart w:id="22" w:name="_Toc511569522"/>
+      <w:bookmarkEnd w:id="22"/>
       <w:r>
         <w:t>Post-build</w:t>
       </w:r>
@@ -8145,8 +6926,8 @@
           <w:szCs w:val="44"/>
         </w:rPr>
       </w:pPr>
-      <w:bookmarkStart w:id="24" w:name="_Toc511569523"/>
-      <w:bookmarkEnd w:id="24"/>
+      <w:bookmarkStart w:id="23" w:name="_Toc511569523"/>
+      <w:bookmarkEnd w:id="23"/>
       <w:r>
         <w:rPr>
           <w:rFonts w:ascii="Times New Roman" w:hAnsi="Times New Roman"/>
@@ -8175,31 +6956,7 @@
         <w:rPr>
           <w:color w:val="000000"/>
         </w:rPr>
-        <w:t xml:space="preserve">When we change the micro controller it is a must to change the Dio_pinName_t </w:t>
-      </w:r>
-      <w:r>
-        <w:rPr>
-          <w:color w:val="000000"/>
-        </w:rPr>
-        <w:t>because we have 32 pins in the A</w:t>
-      </w:r>
-      <w:r>
-        <w:rPr>
-          <w:color w:val="000000"/>
-        </w:rPr>
-        <w:t>tmega</w:t>
-      </w:r>
-      <w:r>
-        <w:rPr>
-          <w:color w:val="000000"/>
-        </w:rPr>
-        <w:t xml:space="preserve"> controller in its 4 ports</w:t>
-      </w:r>
-      <w:r>
-        <w:rPr>
-          <w:color w:val="000000"/>
-        </w:rPr>
-        <w:t>.</w:t>
+        <w:t>When we change the micro controller it is a must to change the Dio_pinName_t because we have 32 pins in the Atmega controller in its 4 ports.</w:t>
       </w:r>
     </w:p>
     <w:p>
@@ -8217,8 +6974,8 @@
           <w:szCs w:val="44"/>
         </w:rPr>
       </w:pPr>
-      <w:bookmarkStart w:id="25" w:name="_Toc511569524"/>
-      <w:bookmarkEnd w:id="25"/>
+      <w:bookmarkStart w:id="24" w:name="_Toc511569524"/>
+      <w:bookmarkEnd w:id="24"/>
       <w:r>
         <w:rPr>
           <w:rFonts w:ascii="Times New Roman" w:hAnsi="Times New Roman"/>
@@ -8265,8 +7022,8 @@
           <w:szCs w:val="44"/>
         </w:rPr>
       </w:pPr>
-      <w:bookmarkStart w:id="26" w:name="_Toc511569525"/>
-      <w:bookmarkEnd w:id="26"/>
+      <w:bookmarkStart w:id="25" w:name="_Toc511569525"/>
+      <w:bookmarkEnd w:id="25"/>
       <w:r>
         <w:rPr>
           <w:rFonts w:ascii="Times New Roman" w:hAnsi="Times New Roman"/>
@@ -8419,6 +7176,10 @@
       <w:pPr>
         <w:pStyle w:val="template"/>
       </w:pPr>
+    </w:p>
+    <w:p>
+      <w:bookmarkStart w:id="26" w:name="_GoBack"/>
+      <w:bookmarkEnd w:id="26"/>
     </w:p>
     <w:sectPr>
       <w:headerReference w:type="default" r:id="rId9"/>
@@ -8537,7 +7298,7 @@
       <w:rPr>
         <w:noProof/>
       </w:rPr>
-      <w:t>1</w:t>
+      <w:t>9</w:t>
     </w:r>
     <w:r>
       <w:fldChar w:fldCharType="end"/>
@@ -8894,15 +7655,15 @@
   </w:docDefaults>
   <w:latentStyles w:defLockedState="0" w:defUIPriority="99" w:defSemiHidden="0" w:defUnhideWhenUsed="0" w:defQFormat="0" w:count="371">
     <w:lsdException w:name="Normal" w:uiPriority="0" w:qFormat="1"/>
-    <w:lsdException w:name="heading 1" w:uiPriority="9" w:qFormat="1"/>
-    <w:lsdException w:name="heading 2" w:semiHidden="1" w:uiPriority="9" w:unhideWhenUsed="1" w:qFormat="1"/>
-    <w:lsdException w:name="heading 3" w:semiHidden="1" w:uiPriority="9" w:unhideWhenUsed="1" w:qFormat="1"/>
-    <w:lsdException w:name="heading 4" w:semiHidden="1" w:uiPriority="9" w:unhideWhenUsed="1" w:qFormat="1"/>
-    <w:lsdException w:name="heading 5" w:semiHidden="1" w:uiPriority="9" w:unhideWhenUsed="1" w:qFormat="1"/>
-    <w:lsdException w:name="heading 6" w:semiHidden="1" w:uiPriority="9" w:unhideWhenUsed="1" w:qFormat="1"/>
-    <w:lsdException w:name="heading 7" w:semiHidden="1" w:uiPriority="9" w:unhideWhenUsed="1" w:qFormat="1"/>
-    <w:lsdException w:name="heading 8" w:semiHidden="1" w:uiPriority="9" w:unhideWhenUsed="1" w:qFormat="1"/>
-    <w:lsdException w:name="heading 9" w:semiHidden="1" w:uiPriority="9" w:unhideWhenUsed="1" w:qFormat="1"/>
+    <w:lsdException w:name="heading 1" w:uiPriority="0" w:qFormat="1"/>
+    <w:lsdException w:name="heading 2" w:semiHidden="1" w:uiPriority="0" w:unhideWhenUsed="1" w:qFormat="1"/>
+    <w:lsdException w:name="heading 3" w:semiHidden="1" w:uiPriority="0" w:unhideWhenUsed="1" w:qFormat="1"/>
+    <w:lsdException w:name="heading 4" w:semiHidden="1" w:uiPriority="0" w:unhideWhenUsed="1" w:qFormat="1"/>
+    <w:lsdException w:name="heading 5" w:semiHidden="1" w:uiPriority="0" w:unhideWhenUsed="1" w:qFormat="1"/>
+    <w:lsdException w:name="heading 6" w:semiHidden="1" w:uiPriority="0" w:unhideWhenUsed="1" w:qFormat="1"/>
+    <w:lsdException w:name="heading 7" w:semiHidden="1" w:uiPriority="0" w:unhideWhenUsed="1" w:qFormat="1"/>
+    <w:lsdException w:name="heading 8" w:semiHidden="1" w:uiPriority="0" w:unhideWhenUsed="1" w:qFormat="1"/>
+    <w:lsdException w:name="heading 9" w:semiHidden="1" w:uiPriority="0" w:unhideWhenUsed="1" w:qFormat="1"/>
     <w:lsdException w:name="index 1" w:semiHidden="1" w:unhideWhenUsed="1"/>
     <w:lsdException w:name="index 2" w:semiHidden="1" w:unhideWhenUsed="1"/>
     <w:lsdException w:name="index 3" w:semiHidden="1" w:unhideWhenUsed="1"/>
@@ -8912,8 +7673,8 @@
     <w:lsdException w:name="index 7" w:semiHidden="1" w:unhideWhenUsed="1"/>
     <w:lsdException w:name="index 8" w:semiHidden="1" w:unhideWhenUsed="1"/>
     <w:lsdException w:name="index 9" w:semiHidden="1" w:unhideWhenUsed="1"/>
-    <w:lsdException w:name="toc 1" w:semiHidden="1" w:uiPriority="39" w:unhideWhenUsed="1"/>
-    <w:lsdException w:name="toc 2" w:semiHidden="1" w:uiPriority="39" w:unhideWhenUsed="1"/>
+    <w:lsdException w:name="toc 1" w:semiHidden="1" w:uiPriority="0" w:unhideWhenUsed="1"/>
+    <w:lsdException w:name="toc 2" w:semiHidden="1" w:uiPriority="0" w:unhideWhenUsed="1"/>
     <w:lsdException w:name="toc 3" w:semiHidden="1" w:uiPriority="39" w:unhideWhenUsed="1"/>
     <w:lsdException w:name="toc 4" w:semiHidden="1" w:uiPriority="39" w:unhideWhenUsed="1"/>
     <w:lsdException w:name="toc 5" w:semiHidden="1" w:uiPriority="39" w:unhideWhenUsed="1"/>
@@ -8925,7 +7686,7 @@
     <w:lsdException w:name="footnote text" w:semiHidden="1" w:unhideWhenUsed="1"/>
     <w:lsdException w:name="annotation text" w:semiHidden="1" w:unhideWhenUsed="1"/>
     <w:lsdException w:name="header" w:semiHidden="1" w:unhideWhenUsed="1"/>
-    <w:lsdException w:name="footer" w:semiHidden="1" w:unhideWhenUsed="1"/>
+    <w:lsdException w:name="footer" w:semiHidden="1" w:uiPriority="0" w:unhideWhenUsed="1"/>
     <w:lsdException w:name="index heading" w:semiHidden="1" w:unhideWhenUsed="1"/>
     <w:lsdException w:name="caption" w:semiHidden="1" w:uiPriority="35" w:unhideWhenUsed="1" w:qFormat="1"/>
     <w:lsdException w:name="table of figures" w:semiHidden="1" w:unhideWhenUsed="1"/>
@@ -8955,7 +7716,7 @@
     <w:lsdException w:name="List Number 3" w:semiHidden="1" w:unhideWhenUsed="1"/>
     <w:lsdException w:name="List Number 4" w:semiHidden="1" w:unhideWhenUsed="1"/>
     <w:lsdException w:name="List Number 5" w:semiHidden="1" w:unhideWhenUsed="1"/>
-    <w:lsdException w:name="Title" w:uiPriority="10" w:qFormat="1"/>
+    <w:lsdException w:name="Title" w:uiPriority="0" w:qFormat="1"/>
     <w:lsdException w:name="Closing" w:semiHidden="1" w:unhideWhenUsed="1"/>
     <w:lsdException w:name="Signature" w:semiHidden="1" w:unhideWhenUsed="1"/>
     <w:lsdException w:name="Default Paragraph Font" w:semiHidden="1" w:uiPriority="1" w:unhideWhenUsed="1"/>

</xml_diff>